<commit_message>
report - global var
</commit_message>
<xml_diff>
--- a/Projects/1_sicShell/Document.docx
+++ b/Projects/1_sicShell/Document.docx
@@ -1682,7 +1682,6 @@
           <w:sz w:val="20"/>
           <w:szCs w:val="20"/>
         </w:rPr>
-        <w:lastRenderedPageBreak/>
         <w:t>사용 변수</w:t>
       </w:r>
     </w:p>
@@ -2537,7 +2536,6 @@
         <w:rPr>
           <w:rFonts w:ascii="바탕" w:eastAsia="바탕" w:hAnsi="바탕" w:cs="바탕" w:hint="eastAsia"/>
         </w:rPr>
-        <w:lastRenderedPageBreak/>
         <w:t>1.</w:t>
       </w:r>
       <w:r>
@@ -2700,7 +2698,7 @@
     <w:p>
       <w:pPr>
         <w:rPr>
-          <w:rFonts w:ascii="바탕" w:eastAsia="바탕" w:hAnsi="바탕" w:cs="바탕"/>
+          <w:rFonts w:ascii="바탕" w:eastAsia="바탕" w:hAnsi="바탕" w:cs="바탕" w:hint="eastAsia"/>
         </w:rPr>
       </w:pPr>
       <w:r>
@@ -2719,6 +2717,19 @@
     <w:p>
       <w:pPr>
         <w:rPr>
+          <w:rFonts w:ascii="바탕" w:eastAsia="바탕" w:hAnsi="바탕" w:cs="바탕" w:hint="eastAsia"/>
+        </w:rPr>
+      </w:pPr>
+      <w:r>
+        <w:rPr>
+          <w:rFonts w:ascii="바탕" w:eastAsia="바탕" w:hAnsi="바탕" w:cs="바탕" w:hint="eastAsia"/>
+        </w:rPr>
+        <w:t>2.1 프로그램 흐름도</w:t>
+      </w:r>
+    </w:p>
+    <w:p>
+      <w:pPr>
+        <w:rPr>
           <w:rFonts w:ascii="바탕" w:eastAsia="바탕" w:hAnsi="바탕" w:cs="바탕"/>
           <w:sz w:val="20"/>
           <w:szCs w:val="20"/>
@@ -2737,39 +2748,10 @@
       <w:pPr>
         <w:rPr>
           <w:rFonts w:ascii="바탕" w:eastAsia="바탕" w:hAnsi="바탕" w:cs="바탕"/>
-          <w:sz w:val="20"/>
-          <w:szCs w:val="20"/>
-        </w:rPr>
-      </w:pPr>
-    </w:p>
-    <w:p>
-      <w:pPr>
-        <w:rPr>
-          <w:rFonts w:ascii="바탕" w:eastAsia="바탕" w:hAnsi="바탕" w:cs="바탕"/>
-          <w:sz w:val="20"/>
-          <w:szCs w:val="20"/>
-        </w:rPr>
-      </w:pPr>
-    </w:p>
-    <w:p>
-      <w:pPr>
-        <w:rPr>
-          <w:rFonts w:ascii="바탕" w:eastAsia="바탕" w:hAnsi="바탕" w:cs="바탕"/>
-        </w:rPr>
-      </w:pPr>
-      <w:r>
-        <w:rPr>
-          <w:rFonts w:ascii="바탕" w:eastAsia="바탕" w:hAnsi="바탕" w:cs="바탕" w:hint="eastAsia"/>
-        </w:rPr>
-        <w:t>2.1 프로그램 흐름도</w:t>
-      </w:r>
-    </w:p>
-    <w:p>
-      <w:pPr>
-        <w:rPr>
-          <w:rFonts w:ascii="바탕" w:eastAsia="바탕" w:hAnsi="바탕" w:cs="바탕"/>
-        </w:rPr>
-      </w:pPr>
+        </w:rPr>
+      </w:pPr>
+      <w:bookmarkStart w:id="0" w:name="_GoBack"/>
+      <w:bookmarkEnd w:id="0"/>
     </w:p>
     <w:p>
       <w:pPr>
@@ -3847,7 +3829,6 @@
           <w:sz w:val="20"/>
           <w:szCs w:val="20"/>
         </w:rPr>
-        <w:lastRenderedPageBreak/>
         <w:t xml:space="preserve">  프로그램을 처음 실행시켰을 때 전역변수를 초기화하고 필요한 메모리를 할당한다. </w:t>
       </w:r>
       <w:r>
@@ -4628,7 +4609,7 @@
     <w:p>
       <w:pPr>
         <w:rPr>
-          <w:rFonts w:ascii="바탕" w:eastAsia="바탕" w:hAnsi="바탕" w:cs="바탕" w:hint="eastAsia"/>
+          <w:rFonts w:ascii="바탕" w:eastAsia="바탕" w:hAnsi="바탕" w:cs="바탕"/>
           <w:sz w:val="20"/>
           <w:szCs w:val="20"/>
         </w:rPr>
@@ -4701,7 +4682,7 @@
     <w:p>
       <w:pPr>
         <w:rPr>
-          <w:rFonts w:ascii="바탕" w:eastAsia="바탕" w:hAnsi="바탕" w:cs="바탕" w:hint="eastAsia"/>
+          <w:rFonts w:ascii="바탕" w:eastAsia="바탕" w:hAnsi="바탕" w:cs="바탕"/>
           <w:sz w:val="20"/>
           <w:szCs w:val="20"/>
         </w:rPr>
@@ -4743,7 +4724,7 @@
     <w:p>
       <w:pPr>
         <w:rPr>
-          <w:rFonts w:ascii="바탕" w:eastAsia="바탕" w:hAnsi="바탕" w:cs="바탕" w:hint="eastAsia"/>
+          <w:rFonts w:ascii="바탕" w:eastAsia="바탕" w:hAnsi="바탕" w:cs="바탕"/>
         </w:rPr>
       </w:pPr>
       <w:r>
@@ -4756,7 +4737,7 @@
     <w:p>
       <w:pPr>
         <w:rPr>
-          <w:rFonts w:ascii="바탕" w:eastAsia="바탕" w:hAnsi="바탕" w:cs="바탕" w:hint="eastAsia"/>
+          <w:rFonts w:ascii="바탕" w:eastAsia="바탕" w:hAnsi="바탕" w:cs="바탕"/>
           <w:sz w:val="20"/>
           <w:szCs w:val="20"/>
         </w:rPr>
@@ -4805,7 +4786,7 @@
     <w:p>
       <w:pPr>
         <w:rPr>
-          <w:rFonts w:ascii="바탕" w:eastAsia="바탕" w:hAnsi="바탕" w:cs="바탕" w:hint="eastAsia"/>
+          <w:rFonts w:ascii="바탕" w:eastAsia="바탕" w:hAnsi="바탕" w:cs="바탕"/>
           <w:sz w:val="20"/>
           <w:szCs w:val="20"/>
         </w:rPr>
@@ -4827,7 +4808,7 @@
     <w:p>
       <w:pPr>
         <w:rPr>
-          <w:rFonts w:ascii="바탕" w:eastAsia="바탕" w:hAnsi="바탕" w:cs="바탕" w:hint="eastAsia"/>
+          <w:rFonts w:ascii="바탕" w:eastAsia="바탕" w:hAnsi="바탕" w:cs="바탕"/>
           <w:sz w:val="20"/>
           <w:szCs w:val="20"/>
         </w:rPr>
@@ -4845,7 +4826,7 @@
     <w:p>
       <w:pPr>
         <w:rPr>
-          <w:rFonts w:ascii="바탕" w:eastAsia="바탕" w:hAnsi="바탕" w:cs="바탕" w:hint="eastAsia"/>
+          <w:rFonts w:ascii="바탕" w:eastAsia="바탕" w:hAnsi="바탕" w:cs="바탕"/>
           <w:sz w:val="20"/>
           <w:szCs w:val="20"/>
         </w:rPr>
@@ -4874,7 +4855,7 @@
     <w:p>
       <w:pPr>
         <w:rPr>
-          <w:rFonts w:ascii="바탕" w:eastAsia="바탕" w:hAnsi="바탕" w:cs="바탕" w:hint="eastAsia"/>
+          <w:rFonts w:ascii="바탕" w:eastAsia="바탕" w:hAnsi="바탕" w:cs="바탕"/>
         </w:rPr>
       </w:pPr>
       <w:r>
@@ -4893,7 +4874,7 @@
     <w:p>
       <w:pPr>
         <w:rPr>
-          <w:rFonts w:ascii="바탕" w:eastAsia="바탕" w:hAnsi="바탕" w:cs="바탕" w:hint="eastAsia"/>
+          <w:rFonts w:ascii="바탕" w:eastAsia="바탕" w:hAnsi="바탕" w:cs="바탕"/>
           <w:sz w:val="20"/>
           <w:szCs w:val="20"/>
         </w:rPr>
@@ -4974,7 +4955,7 @@
     <w:p>
       <w:pPr>
         <w:rPr>
-          <w:rFonts w:ascii="바탕" w:eastAsia="바탕" w:hAnsi="바탕" w:cs="바탕" w:hint="eastAsia"/>
+          <w:rFonts w:ascii="바탕" w:eastAsia="바탕" w:hAnsi="바탕" w:cs="바탕"/>
           <w:sz w:val="20"/>
           <w:szCs w:val="20"/>
         </w:rPr>
@@ -5073,7 +5054,6 @@
         <w:rPr>
           <w:rFonts w:ascii="바탕" w:eastAsia="바탕" w:hAnsi="바탕" w:cs="바탕" w:hint="eastAsia"/>
         </w:rPr>
-        <w:lastRenderedPageBreak/>
         <w:t xml:space="preserve">3.2.2.3 모듈 이름 : </w:t>
       </w:r>
       <w:r>
@@ -5087,7 +5067,7 @@
     <w:p>
       <w:pPr>
         <w:rPr>
-          <w:rFonts w:ascii="바탕" w:eastAsia="바탕" w:hAnsi="바탕" w:cs="바탕" w:hint="eastAsia"/>
+          <w:rFonts w:ascii="바탕" w:eastAsia="바탕" w:hAnsi="바탕" w:cs="바탕"/>
         </w:rPr>
       </w:pPr>
       <w:r>
@@ -5100,7 +5080,7 @@
     <w:p>
       <w:pPr>
         <w:rPr>
-          <w:rFonts w:ascii="바탕" w:eastAsia="바탕" w:hAnsi="바탕" w:cs="바탕" w:hint="eastAsia"/>
+          <w:rFonts w:ascii="바탕" w:eastAsia="바탕" w:hAnsi="바탕" w:cs="바탕"/>
           <w:sz w:val="20"/>
           <w:szCs w:val="20"/>
         </w:rPr>
@@ -5235,16 +5215,16 @@
     <w:p>
       <w:pPr>
         <w:rPr>
-          <w:rFonts w:ascii="바탕" w:eastAsia="바탕" w:hAnsi="바탕" w:cs="바탕" w:hint="eastAsia"/>
-          <w:sz w:val="20"/>
-          <w:szCs w:val="20"/>
-        </w:rPr>
-      </w:pPr>
-    </w:p>
-    <w:p>
-      <w:pPr>
-        <w:rPr>
-          <w:rFonts w:ascii="바탕" w:eastAsia="바탕" w:hAnsi="바탕" w:cs="바탕" w:hint="eastAsia"/>
+          <w:rFonts w:ascii="바탕" w:eastAsia="바탕" w:hAnsi="바탕" w:cs="바탕"/>
+          <w:sz w:val="20"/>
+          <w:szCs w:val="20"/>
+        </w:rPr>
+      </w:pPr>
+    </w:p>
+    <w:p>
+      <w:pPr>
+        <w:rPr>
+          <w:rFonts w:ascii="바탕" w:eastAsia="바탕" w:hAnsi="바탕" w:cs="바탕"/>
         </w:rPr>
       </w:pPr>
       <w:r>
@@ -5257,7 +5237,7 @@
     <w:p>
       <w:pPr>
         <w:rPr>
-          <w:rFonts w:ascii="바탕" w:eastAsia="바탕" w:hAnsi="바탕" w:cs="바탕" w:hint="eastAsia"/>
+          <w:rFonts w:ascii="바탕" w:eastAsia="바탕" w:hAnsi="바탕" w:cs="바탕"/>
           <w:sz w:val="20"/>
           <w:szCs w:val="20"/>
         </w:rPr>
@@ -5374,7 +5354,7 @@
     <w:p>
       <w:pPr>
         <w:rPr>
-          <w:rFonts w:ascii="바탕" w:eastAsia="바탕" w:hAnsi="바탕" w:cs="바탕" w:hint="eastAsia"/>
+          <w:rFonts w:ascii="바탕" w:eastAsia="바탕" w:hAnsi="바탕" w:cs="바탕"/>
         </w:rPr>
       </w:pPr>
       <w:r>
@@ -5387,7 +5367,7 @@
     <w:p>
       <w:pPr>
         <w:rPr>
-          <w:rFonts w:ascii="바탕" w:eastAsia="바탕" w:hAnsi="바탕" w:cs="바탕" w:hint="eastAsia"/>
+          <w:rFonts w:ascii="바탕" w:eastAsia="바탕" w:hAnsi="바탕" w:cs="바탕"/>
           <w:sz w:val="20"/>
           <w:szCs w:val="20"/>
         </w:rPr>
@@ -5508,16 +5488,16 @@
     <w:p>
       <w:pPr>
         <w:rPr>
-          <w:rFonts w:ascii="바탕" w:eastAsia="바탕" w:hAnsi="바탕" w:cs="바탕" w:hint="eastAsia"/>
-          <w:sz w:val="20"/>
-          <w:szCs w:val="20"/>
-        </w:rPr>
-      </w:pPr>
-    </w:p>
-    <w:p>
-      <w:pPr>
-        <w:rPr>
-          <w:rFonts w:ascii="바탕" w:eastAsia="바탕" w:hAnsi="바탕" w:cs="바탕" w:hint="eastAsia"/>
+          <w:rFonts w:ascii="바탕" w:eastAsia="바탕" w:hAnsi="바탕" w:cs="바탕"/>
+          <w:sz w:val="20"/>
+          <w:szCs w:val="20"/>
+        </w:rPr>
+      </w:pPr>
+    </w:p>
+    <w:p>
+      <w:pPr>
+        <w:rPr>
+          <w:rFonts w:ascii="바탕" w:eastAsia="바탕" w:hAnsi="바탕" w:cs="바탕"/>
         </w:rPr>
       </w:pPr>
       <w:r>
@@ -5530,7 +5510,7 @@
     <w:p>
       <w:pPr>
         <w:rPr>
-          <w:rFonts w:ascii="바탕" w:eastAsia="바탕" w:hAnsi="바탕" w:cs="바탕" w:hint="eastAsia"/>
+          <w:rFonts w:ascii="바탕" w:eastAsia="바탕" w:hAnsi="바탕" w:cs="바탕"/>
           <w:sz w:val="20"/>
           <w:szCs w:val="20"/>
         </w:rPr>
@@ -5599,7 +5579,7 @@
     <w:p>
       <w:pPr>
         <w:rPr>
-          <w:rFonts w:ascii="바탕" w:eastAsia="바탕" w:hAnsi="바탕" w:cs="바탕" w:hint="eastAsia"/>
+          <w:rFonts w:ascii="바탕" w:eastAsia="바탕" w:hAnsi="바탕" w:cs="바탕"/>
         </w:rPr>
       </w:pPr>
       <w:r>
@@ -5612,7 +5592,7 @@
     <w:p>
       <w:pPr>
         <w:rPr>
-          <w:rFonts w:ascii="바탕" w:eastAsia="바탕" w:hAnsi="바탕" w:cs="바탕" w:hint="eastAsia"/>
+          <w:rFonts w:ascii="바탕" w:eastAsia="바탕" w:hAnsi="바탕" w:cs="바탕"/>
           <w:sz w:val="20"/>
           <w:szCs w:val="20"/>
         </w:rPr>
@@ -5773,16 +5753,16 @@
     <w:p>
       <w:pPr>
         <w:rPr>
-          <w:rFonts w:ascii="바탕" w:eastAsia="바탕" w:hAnsi="바탕" w:cs="바탕" w:hint="eastAsia"/>
-          <w:sz w:val="20"/>
-          <w:szCs w:val="20"/>
-        </w:rPr>
-      </w:pPr>
-    </w:p>
-    <w:p>
-      <w:pPr>
-        <w:rPr>
-          <w:rFonts w:ascii="바탕" w:eastAsia="바탕" w:hAnsi="바탕" w:cs="바탕" w:hint="eastAsia"/>
+          <w:rFonts w:ascii="바탕" w:eastAsia="바탕" w:hAnsi="바탕" w:cs="바탕"/>
+          <w:sz w:val="20"/>
+          <w:szCs w:val="20"/>
+        </w:rPr>
+      </w:pPr>
+    </w:p>
+    <w:p>
+      <w:pPr>
+        <w:rPr>
+          <w:rFonts w:ascii="바탕" w:eastAsia="바탕" w:hAnsi="바탕" w:cs="바탕"/>
         </w:rPr>
       </w:pPr>
       <w:r>
@@ -5795,7 +5775,7 @@
     <w:p>
       <w:pPr>
         <w:rPr>
-          <w:rFonts w:ascii="바탕" w:eastAsia="바탕" w:hAnsi="바탕" w:cs="바탕" w:hint="eastAsia"/>
+          <w:rFonts w:ascii="바탕" w:eastAsia="바탕" w:hAnsi="바탕" w:cs="바탕"/>
           <w:b/>
           <w:sz w:val="20"/>
           <w:szCs w:val="20"/>
@@ -5945,7 +5925,7 @@
     <w:p>
       <w:pPr>
         <w:rPr>
-          <w:rFonts w:ascii="바탕" w:eastAsia="바탕" w:hAnsi="바탕" w:cs="바탕" w:hint="eastAsia"/>
+          <w:rFonts w:ascii="바탕" w:eastAsia="바탕" w:hAnsi="바탕" w:cs="바탕"/>
           <w:sz w:val="20"/>
           <w:szCs w:val="20"/>
         </w:rPr>
@@ -6072,7 +6052,7 @@
     <w:p>
       <w:pPr>
         <w:rPr>
-          <w:rFonts w:ascii="바탕" w:eastAsia="바탕" w:hAnsi="바탕" w:cs="바탕" w:hint="eastAsia"/>
+          <w:rFonts w:ascii="바탕" w:eastAsia="바탕" w:hAnsi="바탕" w:cs="바탕"/>
           <w:sz w:val="20"/>
           <w:szCs w:val="20"/>
         </w:rPr>
@@ -6114,7 +6094,7 @@
     <w:p>
       <w:pPr>
         <w:rPr>
-          <w:rFonts w:ascii="바탕" w:eastAsia="바탕" w:hAnsi="바탕" w:cs="바탕" w:hint="eastAsia"/>
+          <w:rFonts w:ascii="바탕" w:eastAsia="바탕" w:hAnsi="바탕" w:cs="바탕"/>
         </w:rPr>
       </w:pPr>
       <w:r>
@@ -6133,7 +6113,7 @@
     <w:p>
       <w:pPr>
         <w:rPr>
-          <w:rFonts w:ascii="바탕" w:eastAsia="바탕" w:hAnsi="바탕" w:cs="바탕" w:hint="eastAsia"/>
+          <w:rFonts w:ascii="바탕" w:eastAsia="바탕" w:hAnsi="바탕" w:cs="바탕"/>
           <w:sz w:val="20"/>
           <w:szCs w:val="20"/>
         </w:rPr>
@@ -6342,7 +6322,7 @@
     <w:p>
       <w:pPr>
         <w:rPr>
-          <w:rFonts w:ascii="바탕" w:eastAsia="바탕" w:hAnsi="바탕" w:cs="바탕" w:hint="eastAsia"/>
+          <w:rFonts w:ascii="바탕" w:eastAsia="바탕" w:hAnsi="바탕" w:cs="바탕"/>
           <w:sz w:val="20"/>
           <w:szCs w:val="20"/>
         </w:rPr>
@@ -6439,14 +6419,13 @@
         <w:rPr>
           <w:rFonts w:ascii="바탕" w:eastAsia="바탕" w:hAnsi="바탕" w:cs="바탕" w:hint="eastAsia"/>
         </w:rPr>
-        <w:lastRenderedPageBreak/>
         <w:t>3.3.2.1.2 사용 변수</w:t>
       </w:r>
     </w:p>
     <w:p>
       <w:pPr>
         <w:rPr>
-          <w:rFonts w:ascii="바탕" w:eastAsia="바탕" w:hAnsi="바탕" w:cs="바탕" w:hint="eastAsia"/>
+          <w:rFonts w:ascii="바탕" w:eastAsia="바탕" w:hAnsi="바탕" w:cs="바탕"/>
           <w:sz w:val="20"/>
           <w:szCs w:val="20"/>
         </w:rPr>
@@ -6504,7 +6483,7 @@
     <w:p>
       <w:pPr>
         <w:rPr>
-          <w:rFonts w:ascii="바탕" w:eastAsia="바탕" w:hAnsi="바탕" w:cs="바탕" w:hint="eastAsia"/>
+          <w:rFonts w:ascii="바탕" w:eastAsia="바탕" w:hAnsi="바탕" w:cs="바탕"/>
           <w:sz w:val="20"/>
           <w:szCs w:val="20"/>
         </w:rPr>
@@ -6588,7 +6567,7 @@
       <w:pPr>
         <w:ind w:firstLine="720"/>
         <w:rPr>
-          <w:rFonts w:ascii="바탕" w:eastAsia="바탕" w:hAnsi="바탕" w:cs="바탕" w:hint="eastAsia"/>
+          <w:rFonts w:ascii="바탕" w:eastAsia="바탕" w:hAnsi="바탕" w:cs="바탕"/>
           <w:sz w:val="20"/>
           <w:szCs w:val="20"/>
         </w:rPr>
@@ -6694,7 +6673,7 @@
     <w:p>
       <w:pPr>
         <w:rPr>
-          <w:rFonts w:ascii="바탕" w:eastAsia="바탕" w:hAnsi="바탕" w:cs="바탕" w:hint="eastAsia"/>
+          <w:rFonts w:ascii="바탕" w:eastAsia="바탕" w:hAnsi="바탕" w:cs="바탕"/>
           <w:sz w:val="20"/>
           <w:szCs w:val="20"/>
         </w:rPr>
@@ -6784,16 +6763,16 @@
     <w:p>
       <w:pPr>
         <w:rPr>
-          <w:rFonts w:ascii="바탕" w:eastAsia="바탕" w:hAnsi="바탕" w:cs="바탕" w:hint="eastAsia"/>
-          <w:sz w:val="20"/>
-          <w:szCs w:val="20"/>
-        </w:rPr>
-      </w:pPr>
-    </w:p>
-    <w:p>
-      <w:pPr>
-        <w:rPr>
-          <w:rFonts w:ascii="바탕" w:eastAsia="바탕" w:hAnsi="바탕" w:cs="바탕" w:hint="eastAsia"/>
+          <w:rFonts w:ascii="바탕" w:eastAsia="바탕" w:hAnsi="바탕" w:cs="바탕"/>
+          <w:sz w:val="20"/>
+          <w:szCs w:val="20"/>
+        </w:rPr>
+      </w:pPr>
+    </w:p>
+    <w:p>
+      <w:pPr>
+        <w:rPr>
+          <w:rFonts w:ascii="바탕" w:eastAsia="바탕" w:hAnsi="바탕" w:cs="바탕"/>
           <w:sz w:val="20"/>
           <w:szCs w:val="20"/>
         </w:rPr>
@@ -6835,7 +6814,7 @@
     <w:p>
       <w:pPr>
         <w:rPr>
-          <w:rFonts w:ascii="바탕" w:eastAsia="바탕" w:hAnsi="바탕" w:cs="바탕" w:hint="eastAsia"/>
+          <w:rFonts w:ascii="바탕" w:eastAsia="바탕" w:hAnsi="바탕" w:cs="바탕"/>
           <w:sz w:val="20"/>
           <w:szCs w:val="20"/>
         </w:rPr>
@@ -6941,7 +6920,7 @@
     <w:p>
       <w:pPr>
         <w:rPr>
-          <w:rFonts w:ascii="바탕" w:eastAsia="바탕" w:hAnsi="바탕" w:cs="바탕" w:hint="eastAsia"/>
+          <w:rFonts w:ascii="바탕" w:eastAsia="바탕" w:hAnsi="바탕" w:cs="바탕"/>
           <w:sz w:val="20"/>
           <w:szCs w:val="20"/>
         </w:rPr>
@@ -6999,7 +6978,7 @@
     <w:p>
       <w:pPr>
         <w:rPr>
-          <w:rFonts w:ascii="바탕" w:eastAsia="바탕" w:hAnsi="바탕" w:cs="바탕" w:hint="eastAsia"/>
+          <w:rFonts w:ascii="바탕" w:eastAsia="바탕" w:hAnsi="바탕" w:cs="바탕"/>
           <w:sz w:val="20"/>
           <w:szCs w:val="20"/>
         </w:rPr>
@@ -7057,7 +7036,7 @@
     <w:p>
       <w:pPr>
         <w:rPr>
-          <w:rFonts w:ascii="바탕" w:eastAsia="바탕" w:hAnsi="바탕" w:cs="바탕" w:hint="eastAsia"/>
+          <w:rFonts w:ascii="바탕" w:eastAsia="바탕" w:hAnsi="바탕" w:cs="바탕"/>
           <w:sz w:val="20"/>
           <w:szCs w:val="20"/>
         </w:rPr>
@@ -7179,7 +7158,7 @@
     <w:p>
       <w:pPr>
         <w:rPr>
-          <w:rFonts w:ascii="바탕" w:eastAsia="바탕" w:hAnsi="바탕" w:cs="바탕" w:hint="eastAsia"/>
+          <w:rFonts w:ascii="바탕" w:eastAsia="바탕" w:hAnsi="바탕" w:cs="바탕"/>
           <w:sz w:val="20"/>
           <w:szCs w:val="20"/>
         </w:rPr>
@@ -7208,7 +7187,7 @@
     <w:p>
       <w:pPr>
         <w:rPr>
-          <w:rFonts w:ascii="바탕" w:eastAsia="바탕" w:hAnsi="바탕" w:cs="바탕" w:hint="eastAsia"/>
+          <w:rFonts w:ascii="바탕" w:eastAsia="바탕" w:hAnsi="바탕" w:cs="바탕"/>
         </w:rPr>
       </w:pPr>
       <w:r>
@@ -7217,13 +7196,11 @@
         </w:rPr>
         <w:t>3.3.2.2.1 기능</w:t>
       </w:r>
-      <w:bookmarkStart w:id="0" w:name="_GoBack"/>
-      <w:bookmarkEnd w:id="0"/>
-    </w:p>
-    <w:p>
-      <w:pPr>
-        <w:rPr>
-          <w:rFonts w:ascii="바탕" w:eastAsia="바탕" w:hAnsi="바탕" w:cs="바탕" w:hint="eastAsia"/>
+    </w:p>
+    <w:p>
+      <w:pPr>
+        <w:rPr>
+          <w:rFonts w:ascii="바탕" w:eastAsia="바탕" w:hAnsi="바탕" w:cs="바탕"/>
           <w:sz w:val="20"/>
           <w:szCs w:val="20"/>
         </w:rPr>
@@ -7440,7 +7417,7 @@
     <w:p>
       <w:pPr>
         <w:rPr>
-          <w:rFonts w:ascii="바탕" w:eastAsia="바탕" w:hAnsi="바탕" w:cs="바탕" w:hint="eastAsia"/>
+          <w:rFonts w:ascii="바탕" w:eastAsia="바탕" w:hAnsi="바탕" w:cs="바탕"/>
           <w:sz w:val="20"/>
           <w:szCs w:val="20"/>
         </w:rPr>
@@ -7462,7 +7439,7 @@
     <w:p>
       <w:pPr>
         <w:rPr>
-          <w:rFonts w:ascii="바탕" w:eastAsia="바탕" w:hAnsi="바탕" w:cs="바탕" w:hint="eastAsia"/>
+          <w:rFonts w:ascii="바탕" w:eastAsia="바탕" w:hAnsi="바탕" w:cs="바탕"/>
           <w:sz w:val="20"/>
           <w:szCs w:val="20"/>
         </w:rPr>
@@ -7521,7 +7498,7 @@
       <w:pPr>
         <w:ind w:firstLine="720"/>
         <w:rPr>
-          <w:rFonts w:ascii="바탕" w:eastAsia="바탕" w:hAnsi="바탕" w:cs="바탕" w:hint="eastAsia"/>
+          <w:rFonts w:ascii="바탕" w:eastAsia="바탕" w:hAnsi="바탕" w:cs="바탕"/>
           <w:sz w:val="20"/>
           <w:szCs w:val="20"/>
         </w:rPr>
@@ -7587,7 +7564,7 @@
     <w:p>
       <w:pPr>
         <w:rPr>
-          <w:rFonts w:ascii="바탕" w:eastAsia="바탕" w:hAnsi="바탕" w:cs="바탕" w:hint="eastAsia"/>
+          <w:rFonts w:ascii="바탕" w:eastAsia="바탕" w:hAnsi="바탕" w:cs="바탕"/>
           <w:sz w:val="20"/>
           <w:szCs w:val="20"/>
         </w:rPr>
@@ -7669,7 +7646,7 @@
     <w:p>
       <w:pPr>
         <w:rPr>
-          <w:rFonts w:ascii="바탕" w:eastAsia="바탕" w:hAnsi="바탕" w:cs="바탕" w:hint="eastAsia"/>
+          <w:rFonts w:ascii="바탕" w:eastAsia="바탕" w:hAnsi="바탕" w:cs="바탕"/>
           <w:sz w:val="20"/>
           <w:szCs w:val="20"/>
         </w:rPr>
@@ -7775,7 +7752,7 @@
     <w:p>
       <w:pPr>
         <w:rPr>
-          <w:rFonts w:ascii="바탕" w:eastAsia="바탕" w:hAnsi="바탕" w:cs="바탕" w:hint="eastAsia"/>
+          <w:rFonts w:ascii="바탕" w:eastAsia="바탕" w:hAnsi="바탕" w:cs="바탕"/>
         </w:rPr>
       </w:pPr>
     </w:p>
@@ -7808,7 +7785,7 @@
     <w:p>
       <w:pPr>
         <w:rPr>
-          <w:rFonts w:ascii="바탕" w:eastAsia="바탕" w:hAnsi="바탕" w:cs="바탕" w:hint="eastAsia"/>
+          <w:rFonts w:ascii="바탕" w:eastAsia="바탕" w:hAnsi="바탕" w:cs="바탕"/>
         </w:rPr>
       </w:pPr>
       <w:r>
@@ -7821,7 +7798,7 @@
     <w:p>
       <w:pPr>
         <w:rPr>
-          <w:rFonts w:ascii="바탕" w:eastAsia="바탕" w:hAnsi="바탕" w:cs="바탕" w:hint="eastAsia"/>
+          <w:rFonts w:ascii="바탕" w:eastAsia="바탕" w:hAnsi="바탕" w:cs="바탕"/>
           <w:sz w:val="20"/>
           <w:szCs w:val="20"/>
         </w:rPr>
@@ -8110,7 +8087,7 @@
     <w:p>
       <w:pPr>
         <w:rPr>
-          <w:rFonts w:ascii="바탕" w:eastAsia="바탕" w:hAnsi="바탕" w:cs="바탕" w:hint="eastAsia"/>
+          <w:rFonts w:ascii="바탕" w:eastAsia="바탕" w:hAnsi="바탕" w:cs="바탕"/>
           <w:sz w:val="20"/>
           <w:szCs w:val="20"/>
         </w:rPr>
@@ -8133,7 +8110,7 @@
       <w:pPr>
         <w:ind w:firstLine="720"/>
         <w:rPr>
-          <w:rFonts w:ascii="바탕" w:eastAsia="바탕" w:hAnsi="바탕" w:cs="바탕" w:hint="eastAsia"/>
+          <w:rFonts w:ascii="바탕" w:eastAsia="바탕" w:hAnsi="바탕" w:cs="바탕"/>
           <w:sz w:val="20"/>
           <w:szCs w:val="20"/>
         </w:rPr>
@@ -8236,7 +8213,7 @@
       <w:pPr>
         <w:ind w:firstLine="720"/>
         <w:rPr>
-          <w:rFonts w:ascii="바탕" w:eastAsia="바탕" w:hAnsi="바탕" w:cs="바탕" w:hint="eastAsia"/>
+          <w:rFonts w:ascii="바탕" w:eastAsia="바탕" w:hAnsi="바탕" w:cs="바탕"/>
           <w:sz w:val="20"/>
           <w:szCs w:val="20"/>
         </w:rPr>
@@ -8271,7 +8248,7 @@
       <w:pPr>
         <w:ind w:firstLine="720"/>
         <w:rPr>
-          <w:rFonts w:ascii="바탕" w:eastAsia="바탕" w:hAnsi="바탕" w:cs="바탕" w:hint="eastAsia"/>
+          <w:rFonts w:ascii="바탕" w:eastAsia="바탕" w:hAnsi="바탕" w:cs="바탕"/>
           <w:sz w:val="20"/>
           <w:szCs w:val="20"/>
         </w:rPr>
@@ -8353,7 +8330,7 @@
     <w:p>
       <w:pPr>
         <w:rPr>
-          <w:rFonts w:ascii="바탕" w:eastAsia="바탕" w:hAnsi="바탕" w:cs="바탕" w:hint="eastAsia"/>
+          <w:rFonts w:ascii="바탕" w:eastAsia="바탕" w:hAnsi="바탕" w:cs="바탕"/>
           <w:sz w:val="20"/>
           <w:szCs w:val="20"/>
         </w:rPr>
@@ -8471,7 +8448,7 @@
     <w:p>
       <w:pPr>
         <w:rPr>
-          <w:rFonts w:ascii="바탕" w:eastAsia="바탕" w:hAnsi="바탕" w:cs="바탕" w:hint="eastAsia"/>
+          <w:rFonts w:ascii="바탕" w:eastAsia="바탕" w:hAnsi="바탕" w:cs="바탕"/>
         </w:rPr>
       </w:pPr>
       <w:r>
@@ -8484,7 +8461,7 @@
     <w:p>
       <w:pPr>
         <w:rPr>
-          <w:rFonts w:ascii="바탕" w:eastAsia="바탕" w:hAnsi="바탕" w:cs="바탕" w:hint="eastAsia"/>
+          <w:rFonts w:ascii="바탕" w:eastAsia="바탕" w:hAnsi="바탕" w:cs="바탕"/>
           <w:sz w:val="20"/>
           <w:szCs w:val="20"/>
         </w:rPr>
@@ -8517,7 +8494,7 @@
     <w:p>
       <w:pPr>
         <w:rPr>
-          <w:rFonts w:ascii="바탕" w:eastAsia="바탕" w:hAnsi="바탕" w:cs="바탕" w:hint="eastAsia"/>
+          <w:rFonts w:ascii="바탕" w:eastAsia="바탕" w:hAnsi="바탕" w:cs="바탕"/>
           <w:sz w:val="20"/>
           <w:szCs w:val="20"/>
         </w:rPr>
@@ -8539,7 +8516,7 @@
     <w:p>
       <w:pPr>
         <w:rPr>
-          <w:rFonts w:ascii="바탕" w:eastAsia="바탕" w:hAnsi="바탕" w:cs="바탕" w:hint="eastAsia"/>
+          <w:rFonts w:ascii="바탕" w:eastAsia="바탕" w:hAnsi="바탕" w:cs="바탕"/>
           <w:sz w:val="20"/>
           <w:szCs w:val="20"/>
         </w:rPr>
@@ -8581,7 +8558,7 @@
     <w:p>
       <w:pPr>
         <w:rPr>
-          <w:rFonts w:ascii="바탕" w:eastAsia="바탕" w:hAnsi="바탕" w:cs="바탕" w:hint="eastAsia"/>
+          <w:rFonts w:ascii="바탕" w:eastAsia="바탕" w:hAnsi="바탕" w:cs="바탕"/>
           <w:sz w:val="20"/>
           <w:szCs w:val="20"/>
         </w:rPr>
@@ -8623,7 +8600,7 @@
     <w:p>
       <w:pPr>
         <w:rPr>
-          <w:rFonts w:ascii="바탕" w:eastAsia="바탕" w:hAnsi="바탕" w:cs="바탕" w:hint="eastAsia"/>
+          <w:rFonts w:ascii="바탕" w:eastAsia="바탕" w:hAnsi="바탕" w:cs="바탕"/>
           <w:sz w:val="20"/>
           <w:szCs w:val="20"/>
         </w:rPr>
@@ -8702,7 +8679,7 @@
     <w:p>
       <w:pPr>
         <w:rPr>
-          <w:rFonts w:ascii="바탕" w:eastAsia="바탕" w:hAnsi="바탕" w:cs="바탕" w:hint="eastAsia"/>
+          <w:rFonts w:ascii="바탕" w:eastAsia="바탕" w:hAnsi="바탕" w:cs="바탕"/>
           <w:sz w:val="20"/>
           <w:szCs w:val="20"/>
         </w:rPr>
@@ -8806,7 +8783,7 @@
     <w:p>
       <w:pPr>
         <w:rPr>
-          <w:rFonts w:ascii="바탕" w:eastAsia="바탕" w:hAnsi="바탕" w:cs="바탕" w:hint="eastAsia"/>
+          <w:rFonts w:ascii="바탕" w:eastAsia="바탕" w:hAnsi="바탕" w:cs="바탕"/>
           <w:sz w:val="20"/>
           <w:szCs w:val="20"/>
         </w:rPr>
@@ -8949,7 +8926,7 @@
     <w:p>
       <w:pPr>
         <w:rPr>
-          <w:rFonts w:ascii="바탕" w:eastAsia="바탕" w:hAnsi="바탕" w:cs="바탕" w:hint="eastAsia"/>
+          <w:rFonts w:ascii="바탕" w:eastAsia="바탕" w:hAnsi="바탕" w:cs="바탕"/>
           <w:sz w:val="20"/>
           <w:szCs w:val="20"/>
         </w:rPr>
@@ -9053,7 +9030,7 @@
     <w:p>
       <w:pPr>
         <w:rPr>
-          <w:rFonts w:ascii="바탕" w:eastAsia="바탕" w:hAnsi="바탕" w:cs="바탕" w:hint="eastAsia"/>
+          <w:rFonts w:ascii="바탕" w:eastAsia="바탕" w:hAnsi="바탕" w:cs="바탕"/>
           <w:sz w:val="20"/>
           <w:szCs w:val="20"/>
         </w:rPr>
@@ -9134,7 +9111,7 @@
     <w:p>
       <w:pPr>
         <w:rPr>
-          <w:rFonts w:ascii="바탕" w:eastAsia="바탕" w:hAnsi="바탕" w:cs="바탕" w:hint="eastAsia"/>
+          <w:rFonts w:ascii="바탕" w:eastAsia="바탕" w:hAnsi="바탕" w:cs="바탕"/>
           <w:sz w:val="20"/>
           <w:szCs w:val="20"/>
         </w:rPr>
@@ -9199,7 +9176,7 @@
     <w:p>
       <w:pPr>
         <w:rPr>
-          <w:rFonts w:ascii="바탕" w:eastAsia="바탕" w:hAnsi="바탕" w:cs="바탕" w:hint="eastAsia"/>
+          <w:rFonts w:ascii="바탕" w:eastAsia="바탕" w:hAnsi="바탕" w:cs="바탕"/>
           <w:sz w:val="20"/>
           <w:szCs w:val="20"/>
         </w:rPr>
@@ -9221,7 +9198,7 @@
     <w:p>
       <w:pPr>
         <w:rPr>
-          <w:rFonts w:ascii="바탕" w:eastAsia="바탕" w:hAnsi="바탕" w:cs="바탕" w:hint="eastAsia"/>
+          <w:rFonts w:ascii="바탕" w:eastAsia="바탕" w:hAnsi="바탕" w:cs="바탕"/>
           <w:sz w:val="20"/>
           <w:szCs w:val="20"/>
         </w:rPr>
@@ -9288,7 +9265,7 @@
     <w:p>
       <w:pPr>
         <w:rPr>
-          <w:rFonts w:ascii="바탕" w:eastAsia="바탕" w:hAnsi="바탕" w:cs="바탕" w:hint="eastAsia"/>
+          <w:rFonts w:ascii="바탕" w:eastAsia="바탕" w:hAnsi="바탕" w:cs="바탕"/>
           <w:sz w:val="20"/>
           <w:szCs w:val="20"/>
         </w:rPr>
@@ -9338,7 +9315,7 @@
     <w:p>
       <w:pPr>
         <w:rPr>
-          <w:rFonts w:ascii="바탕" w:eastAsia="바탕" w:hAnsi="바탕" w:cs="바탕" w:hint="eastAsia"/>
+          <w:rFonts w:ascii="바탕" w:eastAsia="바탕" w:hAnsi="바탕" w:cs="바탕"/>
           <w:sz w:val="20"/>
           <w:szCs w:val="20"/>
         </w:rPr>
@@ -9480,7 +9457,7 @@
     <w:p>
       <w:pPr>
         <w:rPr>
-          <w:rFonts w:ascii="바탕" w:eastAsia="바탕" w:hAnsi="바탕" w:cs="바탕" w:hint="eastAsia"/>
+          <w:rFonts w:ascii="바탕" w:eastAsia="바탕" w:hAnsi="바탕" w:cs="바탕"/>
           <w:sz w:val="20"/>
           <w:szCs w:val="20"/>
         </w:rPr>
@@ -9553,7 +9530,7 @@
     <w:p>
       <w:pPr>
         <w:rPr>
-          <w:rFonts w:ascii="바탕" w:eastAsia="바탕" w:hAnsi="바탕" w:cs="바탕" w:hint="eastAsia"/>
+          <w:rFonts w:ascii="바탕" w:eastAsia="바탕" w:hAnsi="바탕" w:cs="바탕"/>
           <w:sz w:val="20"/>
           <w:szCs w:val="20"/>
         </w:rPr>
@@ -9575,7 +9552,7 @@
     <w:p>
       <w:pPr>
         <w:rPr>
-          <w:rFonts w:ascii="바탕" w:eastAsia="바탕" w:hAnsi="바탕" w:cs="바탕" w:hint="eastAsia"/>
+          <w:rFonts w:ascii="바탕" w:eastAsia="바탕" w:hAnsi="바탕" w:cs="바탕"/>
           <w:sz w:val="20"/>
           <w:szCs w:val="20"/>
         </w:rPr>
@@ -9682,7 +9659,6 @@
         <w:rPr>
           <w:rFonts w:ascii="바탕" w:eastAsia="바탕" w:hAnsi="바탕" w:cs="바탕"/>
         </w:rPr>
-        <w:lastRenderedPageBreak/>
         <w:t xml:space="preserve">3.4.1 </w:t>
       </w:r>
       <w:r>
@@ -9695,7 +9671,81 @@
     <w:p>
       <w:pPr>
         <w:rPr>
-          <w:rFonts w:ascii="바탕" w:eastAsia="바탕" w:hAnsi="바탕" w:cs="바탕"/>
+          <w:rFonts w:ascii="바탕" w:eastAsia="바탕" w:hAnsi="바탕" w:cs="바탕" w:hint="eastAsia"/>
+          <w:sz w:val="20"/>
+          <w:szCs w:val="20"/>
+        </w:rPr>
+      </w:pPr>
+      <w:r>
+        <w:rPr>
+          <w:rFonts w:ascii="바탕" w:eastAsia="바탕" w:hAnsi="바탕" w:cs="바탕"/>
+        </w:rPr>
+        <w:t xml:space="preserve">  </w:t>
+      </w:r>
+      <w:r>
+        <w:rPr>
+          <w:rFonts w:ascii="바탕" w:eastAsia="바탕" w:hAnsi="바탕" w:cs="바탕"/>
+          <w:sz w:val="20"/>
+          <w:szCs w:val="20"/>
+        </w:rPr>
+        <w:t xml:space="preserve">txt </w:t>
+      </w:r>
+      <w:r>
+        <w:rPr>
+          <w:rFonts w:ascii="바탕" w:eastAsia="바탕" w:hAnsi="바탕" w:cs="바탕" w:hint="eastAsia"/>
+          <w:sz w:val="20"/>
+          <w:szCs w:val="20"/>
+        </w:rPr>
+        <w:t xml:space="preserve">파일로 제공된 Opcode와 </w:t>
+      </w:r>
+      <w:r>
+        <w:rPr>
+          <w:rFonts w:ascii="바탕" w:eastAsia="바탕" w:hAnsi="바탕" w:cs="바탕"/>
+          <w:sz w:val="20"/>
+          <w:szCs w:val="20"/>
+        </w:rPr>
+        <w:t>mnemonic</w:t>
+      </w:r>
+      <w:r>
+        <w:rPr>
+          <w:rFonts w:ascii="바탕" w:eastAsia="바탕" w:hAnsi="바탕" w:cs="바탕" w:hint="eastAsia"/>
+          <w:sz w:val="20"/>
+          <w:szCs w:val="20"/>
+        </w:rPr>
+        <w:t xml:space="preserve">에 대한 작업을 수행한다. 프로젝트에서 구현한 명령어는 </w:t>
+      </w:r>
+      <w:r>
+        <w:rPr>
+          <w:rFonts w:ascii="바탕" w:eastAsia="바탕" w:hAnsi="바탕" w:cs="바탕"/>
+          <w:sz w:val="20"/>
+          <w:szCs w:val="20"/>
+        </w:rPr>
+        <w:t xml:space="preserve">opcode, opcodelist </w:t>
+      </w:r>
+      <w:r>
+        <w:rPr>
+          <w:rFonts w:ascii="바탕" w:eastAsia="바탕" w:hAnsi="바탕" w:cs="바탕" w:hint="eastAsia"/>
+          <w:sz w:val="20"/>
+          <w:szCs w:val="20"/>
+        </w:rPr>
+        <w:t>두 가지이다.</w:t>
+      </w:r>
+    </w:p>
+    <w:p>
+      <w:pPr>
+        <w:rPr>
+          <w:rFonts w:ascii="바탕" w:eastAsia="바탕" w:hAnsi="바탕" w:cs="바탕"/>
+          <w:sz w:val="20"/>
+          <w:szCs w:val="20"/>
+        </w:rPr>
+      </w:pPr>
+    </w:p>
+    <w:p>
+      <w:pPr>
+        <w:rPr>
+          <w:rFonts w:ascii="바탕" w:eastAsia="바탕" w:hAnsi="바탕" w:cs="바탕" w:hint="eastAsia"/>
+          <w:sz w:val="20"/>
+          <w:szCs w:val="20"/>
         </w:rPr>
       </w:pPr>
       <w:r>
@@ -9753,6 +9803,144 @@
     <w:p>
       <w:pPr>
         <w:rPr>
+          <w:rFonts w:ascii="바탕" w:eastAsia="바탕" w:hAnsi="바탕" w:cs="바탕" w:hint="eastAsia"/>
+          <w:sz w:val="20"/>
+          <w:szCs w:val="20"/>
+        </w:rPr>
+      </w:pPr>
+      <w:r>
+        <w:rPr>
+          <w:rFonts w:ascii="바탕" w:eastAsia="바탕" w:hAnsi="바탕" w:cs="바탕" w:hint="eastAsia"/>
+          <w:sz w:val="20"/>
+          <w:szCs w:val="20"/>
+        </w:rPr>
+        <w:t xml:space="preserve">  명령어를 입력하면 해당하는 </w:t>
+      </w:r>
+      <w:r>
+        <w:rPr>
+          <w:rFonts w:ascii="바탕" w:eastAsia="바탕" w:hAnsi="바탕" w:cs="바탕"/>
+          <w:sz w:val="20"/>
+          <w:szCs w:val="20"/>
+        </w:rPr>
+        <w:t>opcode</w:t>
+      </w:r>
+      <w:r>
+        <w:rPr>
+          <w:rFonts w:ascii="바탕" w:eastAsia="바탕" w:hAnsi="바탕" w:cs="바탕" w:hint="eastAsia"/>
+          <w:sz w:val="20"/>
+          <w:szCs w:val="20"/>
+        </w:rPr>
+        <w:t xml:space="preserve">를 출력한다. 이 때 mnemonic에 대한 </w:t>
+      </w:r>
+      <w:r>
+        <w:rPr>
+          <w:rFonts w:ascii="바탕" w:eastAsia="바탕" w:hAnsi="바탕" w:cs="바탕"/>
+          <w:sz w:val="20"/>
+          <w:szCs w:val="20"/>
+        </w:rPr>
+        <w:t>opcode</w:t>
+      </w:r>
+      <w:r>
+        <w:rPr>
+          <w:rFonts w:ascii="바탕" w:eastAsia="바탕" w:hAnsi="바탕" w:cs="바탕" w:hint="eastAsia"/>
+          <w:sz w:val="20"/>
+          <w:szCs w:val="20"/>
+        </w:rPr>
+        <w:t xml:space="preserve">는 프로그램이 시작할 때 </w:t>
+      </w:r>
+      <w:r>
+        <w:rPr>
+          <w:rFonts w:ascii="바탕" w:eastAsia="바탕" w:hAnsi="바탕" w:cs="바탕"/>
+          <w:sz w:val="20"/>
+          <w:szCs w:val="20"/>
+        </w:rPr>
+        <w:t>init()</w:t>
+      </w:r>
+      <w:r>
+        <w:rPr>
+          <w:rFonts w:ascii="바탕" w:eastAsia="바탕" w:hAnsi="바탕" w:cs="바탕" w:hint="eastAsia"/>
+          <w:sz w:val="20"/>
+          <w:szCs w:val="20"/>
+        </w:rPr>
+        <w:t xml:space="preserve"> 함수(3.1.2.2 참고)에서</w:t>
+      </w:r>
+      <w:r>
+        <w:rPr>
+          <w:rFonts w:ascii="바탕" w:eastAsia="바탕" w:hAnsi="바탕" w:cs="바탕"/>
+          <w:sz w:val="20"/>
+          <w:szCs w:val="20"/>
+        </w:rPr>
+        <w:t>hash table</w:t>
+      </w:r>
+      <w:r>
+        <w:rPr>
+          <w:rFonts w:ascii="바탕" w:eastAsia="바탕" w:hAnsi="바탕" w:cs="바탕" w:hint="eastAsia"/>
+          <w:sz w:val="20"/>
+          <w:szCs w:val="20"/>
+        </w:rPr>
+        <w:t xml:space="preserve">로 저장한다. 이 </w:t>
+      </w:r>
+      <w:r>
+        <w:rPr>
+          <w:rFonts w:ascii="바탕" w:eastAsia="바탕" w:hAnsi="바탕" w:cs="바탕"/>
+          <w:sz w:val="20"/>
+          <w:szCs w:val="20"/>
+        </w:rPr>
+        <w:t>hash table</w:t>
+      </w:r>
+      <w:r>
+        <w:rPr>
+          <w:rFonts w:ascii="바탕" w:eastAsia="바탕" w:hAnsi="바탕" w:cs="바탕" w:hint="eastAsia"/>
+          <w:sz w:val="20"/>
+          <w:szCs w:val="20"/>
+        </w:rPr>
+        <w:t xml:space="preserve">을 탐색하여 적절한 </w:t>
+      </w:r>
+      <w:r>
+        <w:rPr>
+          <w:rFonts w:ascii="바탕" w:eastAsia="바탕" w:hAnsi="바탕" w:cs="바탕"/>
+          <w:sz w:val="20"/>
+          <w:szCs w:val="20"/>
+        </w:rPr>
+        <w:t>opcode</w:t>
+      </w:r>
+      <w:r>
+        <w:rPr>
+          <w:rFonts w:ascii="바탕" w:eastAsia="바탕" w:hAnsi="바탕" w:cs="바탕" w:hint="eastAsia"/>
+          <w:sz w:val="20"/>
+          <w:szCs w:val="20"/>
+        </w:rPr>
+        <w:t xml:space="preserve">를 출력한다. 해당하는 mnemonic을 찾을 수 없다면 </w:t>
+      </w:r>
+      <w:r>
+        <w:rPr>
+          <w:rFonts w:ascii="바탕" w:eastAsia="바탕" w:hAnsi="바탕" w:cs="바탕"/>
+          <w:sz w:val="20"/>
+          <w:szCs w:val="20"/>
+        </w:rPr>
+        <w:t>error message</w:t>
+      </w:r>
+      <w:r>
+        <w:rPr>
+          <w:rFonts w:ascii="바탕" w:eastAsia="바탕" w:hAnsi="바탕" w:cs="바탕" w:hint="eastAsia"/>
+          <w:sz w:val="20"/>
+          <w:szCs w:val="20"/>
+        </w:rPr>
+        <w:t>를 출력한다.</w:t>
+      </w:r>
+    </w:p>
+    <w:p>
+      <w:pPr>
+        <w:rPr>
+          <w:rFonts w:ascii="바탕" w:eastAsia="바탕" w:hAnsi="바탕" w:cs="바탕" w:hint="eastAsia"/>
+          <w:sz w:val="20"/>
+          <w:szCs w:val="20"/>
+        </w:rPr>
+      </w:pPr>
+    </w:p>
+    <w:p>
+      <w:pPr>
+        <w:rPr>
           <w:rFonts w:ascii="바탕" w:eastAsia="바탕" w:hAnsi="바탕" w:cs="바탕"/>
         </w:rPr>
       </w:pPr>
@@ -9766,7 +9954,124 @@
     <w:p>
       <w:pPr>
         <w:rPr>
-          <w:rFonts w:ascii="바탕" w:eastAsia="바탕" w:hAnsi="바탕" w:cs="바탕"/>
+          <w:rFonts w:ascii="바탕" w:eastAsia="바탕" w:hAnsi="바탕" w:cs="바탕" w:hint="eastAsia"/>
+          <w:sz w:val="20"/>
+          <w:szCs w:val="20"/>
+        </w:rPr>
+      </w:pPr>
+      <w:r>
+        <w:rPr>
+          <w:rFonts w:ascii="바탕" w:eastAsia="바탕" w:hAnsi="바탕" w:cs="바탕" w:hint="eastAsia"/>
+          <w:sz w:val="20"/>
+          <w:szCs w:val="20"/>
+        </w:rPr>
+        <w:tab/>
+      </w:r>
+      <w:r>
+        <w:rPr>
+          <w:rFonts w:ascii="바탕" w:eastAsia="바탕" w:hAnsi="바탕" w:cs="바탕"/>
+          <w:b/>
+          <w:sz w:val="20"/>
+          <w:szCs w:val="20"/>
+        </w:rPr>
+        <w:t>int idx</w:t>
+      </w:r>
+      <w:r>
+        <w:rPr>
+          <w:rFonts w:ascii="바탕" w:eastAsia="바탕" w:hAnsi="바탕" w:cs="바탕"/>
+          <w:sz w:val="20"/>
+          <w:szCs w:val="20"/>
+        </w:rPr>
+        <w:t xml:space="preserve"> – hash table</w:t>
+      </w:r>
+      <w:r>
+        <w:rPr>
+          <w:rFonts w:ascii="바탕" w:eastAsia="바탕" w:hAnsi="바탕" w:cs="바탕" w:hint="eastAsia"/>
+          <w:sz w:val="20"/>
+          <w:szCs w:val="20"/>
+        </w:rPr>
+        <w:t xml:space="preserve">에서 해당 </w:t>
+      </w:r>
+      <w:r>
+        <w:rPr>
+          <w:rFonts w:ascii="바탕" w:eastAsia="바탕" w:hAnsi="바탕" w:cs="바탕"/>
+          <w:sz w:val="20"/>
+          <w:szCs w:val="20"/>
+        </w:rPr>
+        <w:t>mnemonic</w:t>
+      </w:r>
+      <w:r>
+        <w:rPr>
+          <w:rFonts w:ascii="바탕" w:eastAsia="바탕" w:hAnsi="바탕" w:cs="바탕" w:hint="eastAsia"/>
+          <w:sz w:val="20"/>
+          <w:szCs w:val="20"/>
+        </w:rPr>
+        <w:t xml:space="preserve">을 매핑하는 리스트의 헤드 인덱스를 가리킨다. 구현한 </w:t>
+      </w:r>
+      <w:r>
+        <w:rPr>
+          <w:rFonts w:ascii="바탕" w:eastAsia="바탕" w:hAnsi="바탕" w:cs="바탕"/>
+          <w:sz w:val="20"/>
+          <w:szCs w:val="20"/>
+        </w:rPr>
+        <w:t>hash Function</w:t>
+      </w:r>
+      <w:r>
+        <w:rPr>
+          <w:rFonts w:ascii="바탕" w:eastAsia="바탕" w:hAnsi="바탕" w:cs="바탕" w:hint="eastAsia"/>
+          <w:sz w:val="20"/>
+          <w:szCs w:val="20"/>
+        </w:rPr>
+        <w:t>을 이용해 계산한다.</w:t>
+      </w:r>
+    </w:p>
+    <w:p>
+      <w:pPr>
+        <w:rPr>
+          <w:rFonts w:ascii="바탕" w:eastAsia="바탕" w:hAnsi="바탕" w:cs="바탕" w:hint="eastAsia"/>
+          <w:sz w:val="20"/>
+          <w:szCs w:val="20"/>
+        </w:rPr>
+      </w:pPr>
+      <w:r>
+        <w:rPr>
+          <w:rFonts w:ascii="바탕" w:eastAsia="바탕" w:hAnsi="바탕" w:cs="바탕" w:hint="eastAsia"/>
+          <w:sz w:val="20"/>
+          <w:szCs w:val="20"/>
+        </w:rPr>
+        <w:tab/>
+      </w:r>
+      <w:r>
+        <w:rPr>
+          <w:rFonts w:ascii="바탕" w:eastAsia="바탕" w:hAnsi="바탕" w:cs="바탕"/>
+          <w:b/>
+          <w:sz w:val="20"/>
+          <w:szCs w:val="20"/>
+        </w:rPr>
+        <w:t>opNode* pMove</w:t>
+      </w:r>
+      <w:r>
+        <w:rPr>
+          <w:rFonts w:ascii="바탕" w:eastAsia="바탕" w:hAnsi="바탕" w:cs="바탕"/>
+          <w:sz w:val="20"/>
+          <w:szCs w:val="20"/>
+        </w:rPr>
+        <w:t xml:space="preserve"> – hash table</w:t>
+      </w:r>
+      <w:r>
+        <w:rPr>
+          <w:rFonts w:ascii="바탕" w:eastAsia="바탕" w:hAnsi="바탕" w:cs="바탕" w:hint="eastAsia"/>
+          <w:sz w:val="20"/>
+          <w:szCs w:val="20"/>
+        </w:rPr>
+        <w:t>을 탐색할 때 사용할 노드 포인터이다.</w:t>
+      </w:r>
+    </w:p>
+    <w:p>
+      <w:pPr>
+        <w:rPr>
+          <w:rFonts w:ascii="바탕" w:eastAsia="바탕" w:hAnsi="바탕" w:cs="바탕" w:hint="eastAsia"/>
+          <w:b/>
         </w:rPr>
       </w:pPr>
     </w:p>
@@ -9812,6 +10117,80 @@
     <w:p>
       <w:pPr>
         <w:rPr>
+          <w:rFonts w:ascii="바탕" w:eastAsia="바탕" w:hAnsi="바탕" w:cs="바탕" w:hint="eastAsia"/>
+          <w:sz w:val="20"/>
+          <w:szCs w:val="20"/>
+        </w:rPr>
+      </w:pPr>
+      <w:r>
+        <w:rPr>
+          <w:rFonts w:ascii="바탕" w:eastAsia="바탕" w:hAnsi="바탕" w:cs="바탕" w:hint="eastAsia"/>
+          <w:sz w:val="20"/>
+          <w:szCs w:val="20"/>
+        </w:rPr>
+        <w:t xml:space="preserve">  </w:t>
+      </w:r>
+      <w:r>
+        <w:rPr>
+          <w:rFonts w:ascii="바탕" w:eastAsia="바탕" w:hAnsi="바탕" w:cs="바탕"/>
+          <w:sz w:val="20"/>
+          <w:szCs w:val="20"/>
+        </w:rPr>
+        <w:t>opcode hash table</w:t>
+      </w:r>
+      <w:r>
+        <w:rPr>
+          <w:rFonts w:ascii="바탕" w:eastAsia="바탕" w:hAnsi="바탕" w:cs="바탕" w:hint="eastAsia"/>
+          <w:sz w:val="20"/>
+          <w:szCs w:val="20"/>
+        </w:rPr>
+        <w:t xml:space="preserve">에 저장된 </w:t>
+      </w:r>
+      <w:r>
+        <w:rPr>
+          <w:rFonts w:ascii="바탕" w:eastAsia="바탕" w:hAnsi="바탕" w:cs="바탕"/>
+          <w:sz w:val="20"/>
+          <w:szCs w:val="20"/>
+        </w:rPr>
+        <w:t>mnemonic</w:t>
+      </w:r>
+      <w:r>
+        <w:rPr>
+          <w:rFonts w:ascii="바탕" w:eastAsia="바탕" w:hAnsi="바탕" w:cs="바탕" w:hint="eastAsia"/>
+          <w:sz w:val="20"/>
+          <w:szCs w:val="20"/>
+        </w:rPr>
+        <w:t xml:space="preserve">과 opcode를 모두 출력한다. 구현한 </w:t>
+      </w:r>
+      <w:r>
+        <w:rPr>
+          <w:rFonts w:ascii="바탕" w:eastAsia="바탕" w:hAnsi="바탕" w:cs="바탕"/>
+          <w:sz w:val="20"/>
+          <w:szCs w:val="20"/>
+        </w:rPr>
+        <w:t>hash function</w:t>
+      </w:r>
+      <w:r>
+        <w:rPr>
+          <w:rFonts w:ascii="바탕" w:eastAsia="바탕" w:hAnsi="바탕" w:cs="바탕" w:hint="eastAsia"/>
+          <w:sz w:val="20"/>
+          <w:szCs w:val="20"/>
+        </w:rPr>
+        <w:t>에 따라 저장된 값이다.</w:t>
+      </w:r>
+    </w:p>
+    <w:p>
+      <w:pPr>
+        <w:rPr>
+          <w:rFonts w:ascii="바탕" w:eastAsia="바탕" w:hAnsi="바탕" w:cs="바탕" w:hint="eastAsia"/>
+          <w:sz w:val="20"/>
+          <w:szCs w:val="20"/>
+        </w:rPr>
+      </w:pPr>
+    </w:p>
+    <w:p>
+      <w:pPr>
+        <w:rPr>
           <w:rFonts w:ascii="바탕" w:eastAsia="바탕" w:hAnsi="바탕" w:cs="바탕"/>
         </w:rPr>
       </w:pPr>
@@ -9825,6 +10204,48 @@
     <w:p>
       <w:pPr>
         <w:rPr>
+          <w:rFonts w:ascii="바탕" w:eastAsia="바탕" w:hAnsi="바탕" w:cs="바탕" w:hint="eastAsia"/>
+          <w:sz w:val="20"/>
+          <w:szCs w:val="20"/>
+        </w:rPr>
+      </w:pPr>
+      <w:r>
+        <w:rPr>
+          <w:rFonts w:ascii="바탕" w:eastAsia="바탕" w:hAnsi="바탕" w:cs="바탕" w:hint="eastAsia"/>
+          <w:sz w:val="20"/>
+          <w:szCs w:val="20"/>
+        </w:rPr>
+        <w:tab/>
+      </w:r>
+      <w:r>
+        <w:rPr>
+          <w:rFonts w:ascii="바탕" w:eastAsia="바탕" w:hAnsi="바탕" w:cs="바탕"/>
+          <w:b/>
+          <w:sz w:val="20"/>
+          <w:szCs w:val="20"/>
+        </w:rPr>
+        <w:t>opNode* pMove</w:t>
+      </w:r>
+      <w:r>
+        <w:rPr>
+          <w:rFonts w:ascii="바탕" w:eastAsia="바탕" w:hAnsi="바탕" w:cs="바탕"/>
+          <w:sz w:val="20"/>
+          <w:szCs w:val="20"/>
+        </w:rPr>
+        <w:t xml:space="preserve"> – hash table</w:t>
+      </w:r>
+      <w:r>
+        <w:rPr>
+          <w:rFonts w:ascii="바탕" w:eastAsia="바탕" w:hAnsi="바탕" w:cs="바탕" w:hint="eastAsia"/>
+          <w:sz w:val="20"/>
+          <w:szCs w:val="20"/>
+        </w:rPr>
+        <w:t>을 탐색하며 내용을 출력할 때 사용한 노드 포인터이다.</w:t>
+      </w:r>
+    </w:p>
+    <w:p>
+      <w:pPr>
+        <w:rPr>
           <w:rFonts w:ascii="바탕" w:eastAsia="바탕" w:hAnsi="바탕" w:cs="바탕"/>
         </w:rPr>
       </w:pPr>
@@ -9871,6 +10292,55 @@
     <w:p>
       <w:pPr>
         <w:rPr>
+          <w:rFonts w:ascii="바탕" w:eastAsia="바탕" w:hAnsi="바탕" w:cs="바탕" w:hint="eastAsia"/>
+          <w:sz w:val="20"/>
+          <w:szCs w:val="20"/>
+        </w:rPr>
+      </w:pPr>
+      <w:r>
+        <w:rPr>
+          <w:rFonts w:ascii="바탕" w:eastAsia="바탕" w:hAnsi="바탕" w:cs="바탕" w:hint="eastAsia"/>
+          <w:sz w:val="20"/>
+          <w:szCs w:val="20"/>
+        </w:rPr>
+        <w:t xml:space="preserve">  주어진 </w:t>
+      </w:r>
+      <w:r>
+        <w:rPr>
+          <w:rFonts w:ascii="바탕" w:eastAsia="바탕" w:hAnsi="바탕" w:cs="바탕"/>
+          <w:sz w:val="20"/>
+          <w:szCs w:val="20"/>
+        </w:rPr>
+        <w:t xml:space="preserve">opcode.txt </w:t>
+      </w:r>
+      <w:r>
+        <w:rPr>
+          <w:rFonts w:ascii="바탕" w:eastAsia="바탕" w:hAnsi="바탕" w:cs="바탕" w:hint="eastAsia"/>
+          <w:sz w:val="20"/>
+          <w:szCs w:val="20"/>
+        </w:rPr>
+        <w:t xml:space="preserve">파일을 읽어 해당 파일의 내용을 </w:t>
+      </w:r>
+      <w:r>
+        <w:rPr>
+          <w:rFonts w:ascii="바탕" w:eastAsia="바탕" w:hAnsi="바탕" w:cs="바탕"/>
+          <w:sz w:val="20"/>
+          <w:szCs w:val="20"/>
+        </w:rPr>
+        <w:t>hash table</w:t>
+      </w:r>
+      <w:r>
+        <w:rPr>
+          <w:rFonts w:ascii="바탕" w:eastAsia="바탕" w:hAnsi="바탕" w:cs="바탕" w:hint="eastAsia"/>
+          <w:sz w:val="20"/>
+          <w:szCs w:val="20"/>
+        </w:rPr>
+        <w:t>로 저장한다. 프로그램이 시작할 때 최초 1회 실행된다.</w:t>
+      </w:r>
+    </w:p>
+    <w:p>
+      <w:pPr>
+        <w:rPr>
           <w:rFonts w:ascii="바탕" w:eastAsia="바탕" w:hAnsi="바탕" w:cs="바탕"/>
         </w:rPr>
       </w:pPr>
@@ -9884,6 +10354,387 @@
     <w:p>
       <w:pPr>
         <w:rPr>
+          <w:rFonts w:ascii="바탕" w:eastAsia="바탕" w:hAnsi="바탕" w:cs="바탕" w:hint="eastAsia"/>
+          <w:sz w:val="20"/>
+          <w:szCs w:val="20"/>
+        </w:rPr>
+      </w:pPr>
+      <w:r>
+        <w:rPr>
+          <w:rFonts w:ascii="바탕" w:eastAsia="바탕" w:hAnsi="바탕" w:cs="바탕"/>
+          <w:sz w:val="20"/>
+          <w:szCs w:val="20"/>
+        </w:rPr>
+        <w:tab/>
+      </w:r>
+      <w:r>
+        <w:rPr>
+          <w:rFonts w:ascii="바탕" w:eastAsia="바탕" w:hAnsi="바탕" w:cs="바탕"/>
+          <w:b/>
+          <w:sz w:val="20"/>
+          <w:szCs w:val="20"/>
+        </w:rPr>
+        <w:t xml:space="preserve">FILE* fp </w:t>
+      </w:r>
+      <w:r>
+        <w:rPr>
+          <w:rFonts w:ascii="바탕" w:eastAsia="바탕" w:hAnsi="바탕" w:cs="바탕"/>
+          <w:sz w:val="20"/>
+          <w:szCs w:val="20"/>
+        </w:rPr>
+        <w:t xml:space="preserve">– </w:t>
+      </w:r>
+      <w:r>
+        <w:rPr>
+          <w:rFonts w:ascii="바탕" w:eastAsia="바탕" w:hAnsi="바탕" w:cs="바탕" w:hint="eastAsia"/>
+          <w:sz w:val="20"/>
+          <w:szCs w:val="20"/>
+        </w:rPr>
+        <w:t>읽어올 파일을 가리키는 파일 포인터이다.</w:t>
+      </w:r>
+    </w:p>
+    <w:p>
+      <w:pPr>
+        <w:rPr>
+          <w:rFonts w:ascii="바탕" w:eastAsia="바탕" w:hAnsi="바탕" w:cs="바탕" w:hint="eastAsia"/>
+          <w:sz w:val="20"/>
+          <w:szCs w:val="20"/>
+        </w:rPr>
+      </w:pPr>
+      <w:r>
+        <w:rPr>
+          <w:rFonts w:ascii="바탕" w:eastAsia="바탕" w:hAnsi="바탕" w:cs="바탕" w:hint="eastAsia"/>
+          <w:sz w:val="20"/>
+          <w:szCs w:val="20"/>
+        </w:rPr>
+        <w:tab/>
+      </w:r>
+      <w:r>
+        <w:rPr>
+          <w:rFonts w:ascii="바탕" w:eastAsia="바탕" w:hAnsi="바탕" w:cs="바탕"/>
+          <w:b/>
+          <w:sz w:val="20"/>
+          <w:szCs w:val="20"/>
+        </w:rPr>
+        <w:t xml:space="preserve">ind idx </w:t>
+      </w:r>
+      <w:r>
+        <w:rPr>
+          <w:rFonts w:ascii="바탕" w:eastAsia="바탕" w:hAnsi="바탕" w:cs="바탕"/>
+          <w:sz w:val="20"/>
+          <w:szCs w:val="20"/>
+        </w:rPr>
+        <w:t>– hash function</w:t>
+      </w:r>
+      <w:r>
+        <w:rPr>
+          <w:rFonts w:ascii="바탕" w:eastAsia="바탕" w:hAnsi="바탕" w:cs="바탕" w:hint="eastAsia"/>
+          <w:sz w:val="20"/>
+          <w:szCs w:val="20"/>
+        </w:rPr>
+        <w:t xml:space="preserve">으로 계산한, </w:t>
+      </w:r>
+      <w:r>
+        <w:rPr>
+          <w:rFonts w:ascii="바탕" w:eastAsia="바탕" w:hAnsi="바탕" w:cs="바탕"/>
+          <w:sz w:val="20"/>
+          <w:szCs w:val="20"/>
+        </w:rPr>
+        <w:t>mnemonic</w:t>
+      </w:r>
+      <w:r>
+        <w:rPr>
+          <w:rFonts w:ascii="바탕" w:eastAsia="바탕" w:hAnsi="바탕" w:cs="바탕" w:hint="eastAsia"/>
+          <w:sz w:val="20"/>
+          <w:szCs w:val="20"/>
+        </w:rPr>
+        <w:t xml:space="preserve">을 저장할 </w:t>
+      </w:r>
+      <w:r>
+        <w:rPr>
+          <w:rFonts w:ascii="바탕" w:eastAsia="바탕" w:hAnsi="바탕" w:cs="바탕"/>
+          <w:sz w:val="20"/>
+          <w:szCs w:val="20"/>
+        </w:rPr>
+        <w:t>hash table</w:t>
+      </w:r>
+      <w:r>
+        <w:rPr>
+          <w:rFonts w:ascii="바탕" w:eastAsia="바탕" w:hAnsi="바탕" w:cs="바탕" w:hint="eastAsia"/>
+          <w:sz w:val="20"/>
+          <w:szCs w:val="20"/>
+        </w:rPr>
+        <w:t>의 인덱스를 나타낸다.</w:t>
+      </w:r>
+    </w:p>
+    <w:p>
+      <w:pPr>
+        <w:rPr>
+          <w:rFonts w:ascii="바탕" w:eastAsia="바탕" w:hAnsi="바탕" w:cs="바탕" w:hint="eastAsia"/>
+          <w:sz w:val="20"/>
+          <w:szCs w:val="20"/>
+        </w:rPr>
+      </w:pPr>
+      <w:r>
+        <w:rPr>
+          <w:rFonts w:ascii="바탕" w:eastAsia="바탕" w:hAnsi="바탕" w:cs="바탕" w:hint="eastAsia"/>
+          <w:sz w:val="20"/>
+          <w:szCs w:val="20"/>
+        </w:rPr>
+        <w:tab/>
+      </w:r>
+      <w:r>
+        <w:rPr>
+          <w:rFonts w:ascii="바탕" w:eastAsia="바탕" w:hAnsi="바탕" w:cs="바탕"/>
+          <w:b/>
+          <w:sz w:val="20"/>
+          <w:szCs w:val="20"/>
+        </w:rPr>
+        <w:t>int opcode</w:t>
+      </w:r>
+      <w:r>
+        <w:rPr>
+          <w:rFonts w:ascii="바탕" w:eastAsia="바탕" w:hAnsi="바탕" w:cs="바탕"/>
+          <w:sz w:val="20"/>
+          <w:szCs w:val="20"/>
+        </w:rPr>
+        <w:t xml:space="preserve"> – </w:t>
+      </w:r>
+      <w:r>
+        <w:rPr>
+          <w:rFonts w:ascii="바탕" w:eastAsia="바탕" w:hAnsi="바탕" w:cs="바탕" w:hint="eastAsia"/>
+          <w:sz w:val="20"/>
+          <w:szCs w:val="20"/>
+        </w:rPr>
+        <w:t xml:space="preserve">파일에서 읽어온 </w:t>
+      </w:r>
+      <w:r>
+        <w:rPr>
+          <w:rFonts w:ascii="바탕" w:eastAsia="바탕" w:hAnsi="바탕" w:cs="바탕"/>
+          <w:sz w:val="20"/>
+          <w:szCs w:val="20"/>
+        </w:rPr>
+        <w:t>opcode</w:t>
+      </w:r>
+      <w:r>
+        <w:rPr>
+          <w:rFonts w:ascii="바탕" w:eastAsia="바탕" w:hAnsi="바탕" w:cs="바탕" w:hint="eastAsia"/>
+          <w:sz w:val="20"/>
+          <w:szCs w:val="20"/>
+        </w:rPr>
+        <w:t>를 저장하는 변수이다.</w:t>
+      </w:r>
+    </w:p>
+    <w:p>
+      <w:pPr>
+        <w:rPr>
+          <w:rFonts w:ascii="바탕" w:eastAsia="바탕" w:hAnsi="바탕" w:cs="바탕" w:hint="eastAsia"/>
+          <w:sz w:val="20"/>
+          <w:szCs w:val="20"/>
+        </w:rPr>
+      </w:pPr>
+      <w:r>
+        <w:rPr>
+          <w:rFonts w:ascii="바탕" w:eastAsia="바탕" w:hAnsi="바탕" w:cs="바탕" w:hint="eastAsia"/>
+          <w:sz w:val="20"/>
+          <w:szCs w:val="20"/>
+        </w:rPr>
+        <w:tab/>
+      </w:r>
+      <w:r>
+        <w:rPr>
+          <w:rFonts w:ascii="바탕" w:eastAsia="바탕" w:hAnsi="바탕" w:cs="바탕"/>
+          <w:b/>
+          <w:sz w:val="20"/>
+          <w:szCs w:val="20"/>
+        </w:rPr>
+        <w:t>char operation[7]</w:t>
+      </w:r>
+      <w:r>
+        <w:rPr>
+          <w:rFonts w:ascii="바탕" w:eastAsia="바탕" w:hAnsi="바탕" w:cs="바탕"/>
+          <w:sz w:val="20"/>
+          <w:szCs w:val="20"/>
+        </w:rPr>
+        <w:t xml:space="preserve"> – </w:t>
+      </w:r>
+      <w:r>
+        <w:rPr>
+          <w:rFonts w:ascii="바탕" w:eastAsia="바탕" w:hAnsi="바탕" w:cs="바탕" w:hint="eastAsia"/>
+          <w:sz w:val="20"/>
+          <w:szCs w:val="20"/>
+        </w:rPr>
+        <w:t>파일에서 읽어온 mnemonic을 저장하는 문자열이다.</w:t>
+      </w:r>
+    </w:p>
+    <w:p>
+      <w:pPr>
+        <w:rPr>
+          <w:rFonts w:ascii="바탕" w:eastAsia="바탕" w:hAnsi="바탕" w:cs="바탕" w:hint="eastAsia"/>
+          <w:sz w:val="20"/>
+          <w:szCs w:val="20"/>
+        </w:rPr>
+      </w:pPr>
+      <w:r>
+        <w:rPr>
+          <w:rFonts w:ascii="바탕" w:eastAsia="바탕" w:hAnsi="바탕" w:cs="바탕" w:hint="eastAsia"/>
+          <w:b/>
+          <w:sz w:val="20"/>
+          <w:szCs w:val="20"/>
+        </w:rPr>
+        <w:tab/>
+      </w:r>
+      <w:r>
+        <w:rPr>
+          <w:rFonts w:ascii="바탕" w:eastAsia="바탕" w:hAnsi="바탕" w:cs="바탕"/>
+          <w:b/>
+          <w:sz w:val="20"/>
+          <w:szCs w:val="20"/>
+        </w:rPr>
+        <w:t>char formatStr[4]</w:t>
+      </w:r>
+      <w:r>
+        <w:rPr>
+          <w:rFonts w:ascii="바탕" w:eastAsia="바탕" w:hAnsi="바탕" w:cs="바탕"/>
+          <w:sz w:val="20"/>
+          <w:szCs w:val="20"/>
+        </w:rPr>
+        <w:t xml:space="preserve"> – format</w:t>
+      </w:r>
+      <w:r>
+        <w:rPr>
+          <w:rFonts w:ascii="바탕" w:eastAsia="바탕" w:hAnsi="바탕" w:cs="바탕" w:hint="eastAsia"/>
+          <w:sz w:val="20"/>
+          <w:szCs w:val="20"/>
+        </w:rPr>
+        <w:t xml:space="preserve">을 나타내는 코드를 저장하는 문자열이다. </w:t>
+      </w:r>
+      <w:r>
+        <w:rPr>
+          <w:rFonts w:ascii="바탕" w:eastAsia="바탕" w:hAnsi="바탕" w:cs="바탕"/>
+          <w:sz w:val="20"/>
+          <w:szCs w:val="20"/>
+        </w:rPr>
+        <w:t>‘</w:t>
+      </w:r>
+      <w:r>
+        <w:rPr>
+          <w:rFonts w:ascii="바탕" w:eastAsia="바탕" w:hAnsi="바탕" w:cs="바탕" w:hint="eastAsia"/>
+          <w:sz w:val="20"/>
+          <w:szCs w:val="20"/>
+        </w:rPr>
+        <w:t>3/4</w:t>
+      </w:r>
+      <w:r>
+        <w:rPr>
+          <w:rFonts w:ascii="바탕" w:eastAsia="바탕" w:hAnsi="바탕" w:cs="바탕"/>
+          <w:sz w:val="20"/>
+          <w:szCs w:val="20"/>
+        </w:rPr>
+        <w:t>’</w:t>
+      </w:r>
+      <w:r>
+        <w:rPr>
+          <w:rFonts w:ascii="바탕" w:eastAsia="바탕" w:hAnsi="바탕" w:cs="바탕" w:hint="eastAsia"/>
+          <w:sz w:val="20"/>
+          <w:szCs w:val="20"/>
+        </w:rPr>
+        <w:t>를 처리하기 위해 정수가 아닌 문자열로 저장하였다.</w:t>
+      </w:r>
+    </w:p>
+    <w:p>
+      <w:pPr>
+        <w:rPr>
+          <w:rFonts w:ascii="바탕" w:eastAsia="바탕" w:hAnsi="바탕" w:cs="바탕" w:hint="eastAsia"/>
+          <w:sz w:val="20"/>
+          <w:szCs w:val="20"/>
+        </w:rPr>
+      </w:pPr>
+      <w:r>
+        <w:rPr>
+          <w:rFonts w:ascii="바탕" w:eastAsia="바탕" w:hAnsi="바탕" w:cs="바탕" w:hint="eastAsia"/>
+          <w:sz w:val="20"/>
+          <w:szCs w:val="20"/>
+        </w:rPr>
+        <w:tab/>
+      </w:r>
+      <w:r>
+        <w:rPr>
+          <w:rFonts w:ascii="바탕" w:eastAsia="바탕" w:hAnsi="바탕" w:cs="바탕"/>
+          <w:b/>
+          <w:sz w:val="20"/>
+          <w:szCs w:val="20"/>
+        </w:rPr>
+        <w:t>opNode* pNew</w:t>
+      </w:r>
+      <w:r>
+        <w:rPr>
+          <w:rFonts w:ascii="바탕" w:eastAsia="바탕" w:hAnsi="바탕" w:cs="바탕"/>
+          <w:sz w:val="20"/>
+          <w:szCs w:val="20"/>
+        </w:rPr>
+        <w:t xml:space="preserve"> – </w:t>
+      </w:r>
+      <w:r>
+        <w:rPr>
+          <w:rFonts w:ascii="바탕" w:eastAsia="바탕" w:hAnsi="바탕" w:cs="바탕" w:hint="eastAsia"/>
+          <w:sz w:val="20"/>
+          <w:szCs w:val="20"/>
+        </w:rPr>
+        <w:t xml:space="preserve">새로운 </w:t>
+      </w:r>
+      <w:r>
+        <w:rPr>
+          <w:rFonts w:ascii="바탕" w:eastAsia="바탕" w:hAnsi="바탕" w:cs="바탕"/>
+          <w:sz w:val="20"/>
+          <w:szCs w:val="20"/>
+        </w:rPr>
+        <w:t>operation</w:t>
+      </w:r>
+      <w:r>
+        <w:rPr>
+          <w:rFonts w:ascii="바탕" w:eastAsia="바탕" w:hAnsi="바탕" w:cs="바탕" w:hint="eastAsia"/>
+          <w:sz w:val="20"/>
+          <w:szCs w:val="20"/>
+        </w:rPr>
+        <w:t xml:space="preserve">과 </w:t>
+      </w:r>
+      <w:r>
+        <w:rPr>
+          <w:rFonts w:ascii="바탕" w:eastAsia="바탕" w:hAnsi="바탕" w:cs="바탕"/>
+          <w:sz w:val="20"/>
+          <w:szCs w:val="20"/>
+        </w:rPr>
+        <w:t>opcode</w:t>
+      </w:r>
+      <w:r>
+        <w:rPr>
+          <w:rFonts w:ascii="바탕" w:eastAsia="바탕" w:hAnsi="바탕" w:cs="바탕" w:hint="eastAsia"/>
+          <w:sz w:val="20"/>
+          <w:szCs w:val="20"/>
+        </w:rPr>
+        <w:t xml:space="preserve"> 및 </w:t>
+      </w:r>
+      <w:r>
+        <w:rPr>
+          <w:rFonts w:ascii="바탕" w:eastAsia="바탕" w:hAnsi="바탕" w:cs="바탕"/>
+          <w:sz w:val="20"/>
+          <w:szCs w:val="20"/>
+        </w:rPr>
+        <w:t>format</w:t>
+      </w:r>
+      <w:r>
+        <w:rPr>
+          <w:rFonts w:ascii="바탕" w:eastAsia="바탕" w:hAnsi="바탕" w:cs="바탕" w:hint="eastAsia"/>
+          <w:sz w:val="20"/>
+          <w:szCs w:val="20"/>
+        </w:rPr>
+        <w:t>을 저장할 새로운 노드이다.</w:t>
+      </w:r>
+    </w:p>
+    <w:p>
+      <w:pPr>
+        <w:rPr>
           <w:rFonts w:ascii="바탕" w:eastAsia="바탕" w:hAnsi="바탕" w:cs="바탕"/>
         </w:rPr>
       </w:pPr>
@@ -9936,6 +10787,120 @@
     <w:p>
       <w:pPr>
         <w:rPr>
+          <w:rFonts w:ascii="바탕" w:eastAsia="바탕" w:hAnsi="바탕" w:cs="바탕" w:hint="eastAsia"/>
+          <w:sz w:val="20"/>
+          <w:szCs w:val="20"/>
+        </w:rPr>
+      </w:pPr>
+      <w:r>
+        <w:rPr>
+          <w:rFonts w:ascii="바탕" w:eastAsia="바탕" w:hAnsi="바탕" w:cs="바탕" w:hint="eastAsia"/>
+          <w:sz w:val="20"/>
+          <w:szCs w:val="20"/>
+        </w:rPr>
+        <w:t xml:space="preserve">  opcode를 </w:t>
+      </w:r>
+      <w:r>
+        <w:rPr>
+          <w:rFonts w:ascii="바탕" w:eastAsia="바탕" w:hAnsi="바탕" w:cs="바탕"/>
+          <w:sz w:val="20"/>
+          <w:szCs w:val="20"/>
+        </w:rPr>
+        <w:t>hash table</w:t>
+      </w:r>
+      <w:r>
+        <w:rPr>
+          <w:rFonts w:ascii="바탕" w:eastAsia="바탕" w:hAnsi="바탕" w:cs="바탕" w:hint="eastAsia"/>
+          <w:sz w:val="20"/>
+          <w:szCs w:val="20"/>
+        </w:rPr>
+        <w:t xml:space="preserve">에 저장하기 위해 구현한 </w:t>
+      </w:r>
+      <w:r>
+        <w:rPr>
+          <w:rFonts w:ascii="바탕" w:eastAsia="바탕" w:hAnsi="바탕" w:cs="바탕"/>
+          <w:sz w:val="20"/>
+          <w:szCs w:val="20"/>
+        </w:rPr>
+        <w:t>hash functiond</w:t>
+      </w:r>
+      <w:r>
+        <w:rPr>
+          <w:rFonts w:ascii="바탕" w:eastAsia="바탕" w:hAnsi="바탕" w:cs="바탕" w:hint="eastAsia"/>
+          <w:sz w:val="20"/>
+          <w:szCs w:val="20"/>
+        </w:rPr>
+        <w:t xml:space="preserve">이다. 이 때 </w:t>
+      </w:r>
+      <w:r>
+        <w:rPr>
+          <w:rFonts w:ascii="바탕" w:eastAsia="바탕" w:hAnsi="바탕" w:cs="바탕"/>
+          <w:sz w:val="20"/>
+          <w:szCs w:val="20"/>
+        </w:rPr>
+        <w:t>operation</w:t>
+      </w:r>
+      <w:r>
+        <w:rPr>
+          <w:rFonts w:ascii="바탕" w:eastAsia="바탕" w:hAnsi="바탕" w:cs="바탕" w:hint="eastAsia"/>
+          <w:sz w:val="20"/>
+          <w:szCs w:val="20"/>
+        </w:rPr>
+        <w:t xml:space="preserve">의 각 </w:t>
+      </w:r>
+      <w:r>
+        <w:rPr>
+          <w:rFonts w:ascii="바탕" w:eastAsia="바탕" w:hAnsi="바탕" w:cs="바탕"/>
+          <w:sz w:val="20"/>
+          <w:szCs w:val="20"/>
+        </w:rPr>
+        <w:t>character</w:t>
+      </w:r>
+      <w:r>
+        <w:rPr>
+          <w:rFonts w:ascii="바탕" w:eastAsia="바탕" w:hAnsi="바탕" w:cs="바탕" w:hint="eastAsia"/>
+          <w:sz w:val="20"/>
+          <w:szCs w:val="20"/>
+        </w:rPr>
+        <w:t xml:space="preserve">에 대응하는 </w:t>
+      </w:r>
+      <w:r>
+        <w:rPr>
+          <w:rFonts w:ascii="바탕" w:eastAsia="바탕" w:hAnsi="바탕" w:cs="바탕"/>
+          <w:sz w:val="20"/>
+          <w:szCs w:val="20"/>
+        </w:rPr>
+        <w:t xml:space="preserve">ASCII </w:t>
+      </w:r>
+      <w:r>
+        <w:rPr>
+          <w:rFonts w:ascii="바탕" w:eastAsia="바탕" w:hAnsi="바탕" w:cs="바탕" w:hint="eastAsia"/>
+          <w:sz w:val="20"/>
+          <w:szCs w:val="20"/>
+        </w:rPr>
+        <w:t xml:space="preserve">코드를 모두 더해 20으로 나눈 나머지를 </w:t>
+      </w:r>
+      <w:r>
+        <w:rPr>
+          <w:rFonts w:ascii="바탕" w:eastAsia="바탕" w:hAnsi="바탕" w:cs="바탕" w:hint="eastAsia"/>
+          <w:sz w:val="20"/>
+          <w:szCs w:val="20"/>
+        </w:rPr>
+        <w:t>사용한다.</w:t>
+      </w:r>
+    </w:p>
+    <w:p>
+      <w:pPr>
+        <w:rPr>
+          <w:rFonts w:ascii="바탕" w:eastAsia="바탕" w:hAnsi="바탕" w:cs="바탕" w:hint="eastAsia"/>
+          <w:sz w:val="20"/>
+          <w:szCs w:val="20"/>
+        </w:rPr>
+      </w:pPr>
+    </w:p>
+    <w:p>
+      <w:pPr>
+        <w:rPr>
           <w:rFonts w:ascii="바탕" w:eastAsia="바탕" w:hAnsi="바탕" w:cs="바탕"/>
         </w:rPr>
       </w:pPr>
@@ -9949,28 +10914,146 @@
     <w:p>
       <w:pPr>
         <w:rPr>
-          <w:rFonts w:ascii="바탕" w:eastAsia="바탕" w:hAnsi="바탕" w:cs="바탕"/>
-        </w:rPr>
-      </w:pPr>
-    </w:p>
-    <w:p>
-      <w:pPr>
-        <w:rPr>
-          <w:rFonts w:ascii="바탕" w:eastAsia="바탕" w:hAnsi="바탕" w:cs="바탕"/>
-        </w:rPr>
-      </w:pPr>
-    </w:p>
-    <w:p>
-      <w:pPr>
-        <w:rPr>
-          <w:rFonts w:ascii="바탕" w:eastAsia="바탕" w:hAnsi="바탕" w:cs="바탕"/>
-        </w:rPr>
-      </w:pPr>
-    </w:p>
-    <w:p>
-      <w:pPr>
-        <w:rPr>
-          <w:rFonts w:ascii="바탕" w:eastAsia="바탕" w:hAnsi="바탕" w:cs="바탕"/>
+          <w:rFonts w:ascii="바탕" w:eastAsia="바탕" w:hAnsi="바탕" w:cs="바탕" w:hint="eastAsia"/>
+          <w:sz w:val="20"/>
+          <w:szCs w:val="20"/>
+        </w:rPr>
+      </w:pPr>
+      <w:r>
+        <w:rPr>
+          <w:rFonts w:ascii="바탕" w:eastAsia="바탕" w:hAnsi="바탕" w:cs="바탕" w:hint="eastAsia"/>
+          <w:sz w:val="20"/>
+          <w:szCs w:val="20"/>
+        </w:rPr>
+        <w:tab/>
+      </w:r>
+      <w:r>
+        <w:rPr>
+          <w:rFonts w:ascii="바탕" w:eastAsia="바탕" w:hAnsi="바탕" w:cs="바탕"/>
+          <w:b/>
+          <w:sz w:val="20"/>
+          <w:szCs w:val="20"/>
+        </w:rPr>
+        <w:t>int idx</w:t>
+      </w:r>
+      <w:r>
+        <w:rPr>
+          <w:rFonts w:ascii="바탕" w:eastAsia="바탕" w:hAnsi="바탕" w:cs="바탕"/>
+          <w:sz w:val="20"/>
+          <w:szCs w:val="20"/>
+        </w:rPr>
+        <w:t xml:space="preserve"> – hash function</w:t>
+      </w:r>
+      <w:r>
+        <w:rPr>
+          <w:rFonts w:ascii="바탕" w:eastAsia="바탕" w:hAnsi="바탕" w:cs="바탕" w:hint="eastAsia"/>
+          <w:sz w:val="20"/>
+          <w:szCs w:val="20"/>
+        </w:rPr>
+        <w:t>으로 구현한 index를 저장하는 변수이다.</w:t>
+      </w:r>
+    </w:p>
+    <w:p>
+      <w:pPr>
+        <w:rPr>
+          <w:rFonts w:ascii="바탕" w:eastAsia="바탕" w:hAnsi="바탕" w:cs="바탕" w:hint="eastAsia"/>
+          <w:sz w:val="20"/>
+          <w:szCs w:val="20"/>
+        </w:rPr>
+      </w:pPr>
+      <w:r>
+        <w:rPr>
+          <w:rFonts w:ascii="바탕" w:eastAsia="바탕" w:hAnsi="바탕" w:cs="바탕" w:hint="eastAsia"/>
+          <w:sz w:val="20"/>
+          <w:szCs w:val="20"/>
+        </w:rPr>
+        <w:tab/>
+      </w:r>
+      <w:r>
+        <w:rPr>
+          <w:rFonts w:ascii="바탕" w:eastAsia="바탕" w:hAnsi="바탕" w:cs="바탕" w:hint="eastAsia"/>
+          <w:b/>
+          <w:sz w:val="20"/>
+          <w:szCs w:val="20"/>
+        </w:rPr>
+        <w:t xml:space="preserve">int </w:t>
+      </w:r>
+      <w:r>
+        <w:rPr>
+          <w:rFonts w:ascii="바탕" w:eastAsia="바탕" w:hAnsi="바탕" w:cs="바탕"/>
+          <w:b/>
+          <w:sz w:val="20"/>
+          <w:szCs w:val="20"/>
+        </w:rPr>
+        <w:t>i</w:t>
+      </w:r>
+      <w:r>
+        <w:rPr>
+          <w:rFonts w:ascii="바탕" w:eastAsia="바탕" w:hAnsi="바탕" w:cs="바탕" w:hint="eastAsia"/>
+          <w:b/>
+          <w:sz w:val="20"/>
+          <w:szCs w:val="20"/>
+        </w:rPr>
+        <w:t xml:space="preserve"> </w:t>
+      </w:r>
+      <w:r>
+        <w:rPr>
+          <w:rFonts w:ascii="바탕" w:eastAsia="바탕" w:hAnsi="바탕" w:cs="바탕"/>
+          <w:sz w:val="20"/>
+          <w:szCs w:val="20"/>
+        </w:rPr>
+        <w:t>–</w:t>
+      </w:r>
+      <w:r>
+        <w:rPr>
+          <w:rFonts w:ascii="바탕" w:eastAsia="바탕" w:hAnsi="바탕" w:cs="바탕" w:hint="eastAsia"/>
+          <w:sz w:val="20"/>
+          <w:szCs w:val="20"/>
+        </w:rPr>
+        <w:t xml:space="preserve"> </w:t>
+      </w:r>
+      <w:r>
+        <w:rPr>
+          <w:rFonts w:ascii="바탕" w:eastAsia="바탕" w:hAnsi="바탕" w:cs="바탕"/>
+          <w:sz w:val="20"/>
+          <w:szCs w:val="20"/>
+        </w:rPr>
+        <w:t>loop counter</w:t>
+      </w:r>
+      <w:r>
+        <w:rPr>
+          <w:rFonts w:ascii="바탕" w:eastAsia="바탕" w:hAnsi="바탕" w:cs="바탕" w:hint="eastAsia"/>
+          <w:sz w:val="20"/>
+          <w:szCs w:val="20"/>
+        </w:rPr>
+        <w:t>로 사용되었다.</w:t>
+      </w:r>
+    </w:p>
+    <w:p>
+      <w:pPr>
+        <w:rPr>
+          <w:rFonts w:ascii="바탕" w:eastAsia="바탕" w:hAnsi="바탕" w:cs="바탕"/>
+        </w:rPr>
+      </w:pPr>
+    </w:p>
+    <w:p>
+      <w:pPr>
+        <w:rPr>
+          <w:rFonts w:ascii="바탕" w:eastAsia="바탕" w:hAnsi="바탕" w:cs="바탕"/>
+        </w:rPr>
+      </w:pPr>
+    </w:p>
+    <w:p>
+      <w:pPr>
+        <w:rPr>
+          <w:rFonts w:ascii="바탕" w:eastAsia="바탕" w:hAnsi="바탕" w:cs="바탕"/>
+        </w:rPr>
+      </w:pPr>
+    </w:p>
+    <w:p>
+      <w:pPr>
+        <w:rPr>
+          <w:rFonts w:ascii="바탕" w:eastAsia="바탕" w:hAnsi="바탕" w:cs="바탕" w:hint="eastAsia"/>
         </w:rPr>
       </w:pPr>
       <w:r>
@@ -9986,13 +11069,6 @@
           <w:rFonts w:ascii="바탕" w:eastAsia="바탕" w:hAnsi="바탕" w:cs="바탕"/>
         </w:rPr>
       </w:pPr>
-    </w:p>
-    <w:p>
-      <w:pPr>
-        <w:rPr>
-          <w:rFonts w:ascii="바탕" w:eastAsia="바탕" w:hAnsi="바탕" w:cs="바탕"/>
-        </w:rPr>
-      </w:pPr>
       <w:r>
         <w:rPr>
           <w:rFonts w:ascii="바탕" w:eastAsia="바탕" w:hAnsi="바탕" w:cs="바탕" w:hint="eastAsia"/>
@@ -10008,8 +11084,158 @@
     </w:p>
     <w:p>
       <w:pPr>
-        <w:rPr>
-          <w:rFonts w:ascii="바탕" w:eastAsia="바탕" w:hAnsi="바탕" w:cs="바탕"/>
+        <w:jc w:val="center"/>
+        <w:rPr>
+          <w:rFonts w:ascii="바탕" w:eastAsia="바탕" w:hAnsi="바탕" w:cs="바탕" w:hint="eastAsia"/>
+          <w:sz w:val="20"/>
+          <w:szCs w:val="20"/>
+        </w:rPr>
+      </w:pPr>
+      <w:r>
+        <w:rPr>
+          <w:rFonts w:ascii="바탕" w:eastAsia="바탕" w:hAnsi="바탕" w:cs="바탕"/>
+          <w:noProof/>
+          <w:sz w:val="20"/>
+          <w:szCs w:val="20"/>
+          <w:lang w:eastAsia="en-US"/>
+        </w:rPr>
+        <w:drawing>
+          <wp:inline distT="0" distB="0" distL="0" distR="0" wp14:anchorId="6D380969" wp14:editId="3CE78574">
+            <wp:extent cx="2032000" cy="982345"/>
+            <wp:effectExtent l="0" t="0" r="0" b="8255"/>
+            <wp:docPr id="1" name="Picture 1" descr="Macintosh HD:private:var:folders:rn:hk47lv7j5hg4_c_354gl84t40000gn:T:TemporaryItems:스크린샷 2019-03-22 오전 10.02.18.png"/>
+            <wp:cNvGraphicFramePr>
+              <a:graphicFrameLocks xmlns:a="http://schemas.openxmlformats.org/drawingml/2006/main" noChangeAspect="1"/>
+            </wp:cNvGraphicFramePr>
+            <a:graphic xmlns:a="http://schemas.openxmlformats.org/drawingml/2006/main">
+              <a:graphicData uri="http://schemas.openxmlformats.org/drawingml/2006/picture">
+                <pic:pic xmlns:pic="http://schemas.openxmlformats.org/drawingml/2006/picture">
+                  <pic:nvPicPr>
+                    <pic:cNvPr id="0" name="Picture 1" descr="Macintosh HD:private:var:folders:rn:hk47lv7j5hg4_c_354gl84t40000gn:T:TemporaryItems:스크린샷 2019-03-22 오전 10.02.18.png"/>
+                    <pic:cNvPicPr>
+                      <a:picLocks noChangeAspect="1" noChangeArrowheads="1"/>
+                    </pic:cNvPicPr>
+                  </pic:nvPicPr>
+                  <pic:blipFill>
+                    <a:blip r:embed="rId6">
+                      <a:extLst>
+                        <a:ext uri="{28A0092B-C50C-407E-A947-70E740481C1C}">
+                          <a14:useLocalDpi xmlns:a14="http://schemas.microsoft.com/office/drawing/2010/main" val="0"/>
+                        </a:ext>
+                      </a:extLst>
+                    </a:blip>
+                    <a:srcRect/>
+                    <a:stretch>
+                      <a:fillRect/>
+                    </a:stretch>
+                  </pic:blipFill>
+                  <pic:spPr bwMode="auto">
+                    <a:xfrm>
+                      <a:off x="0" y="0"/>
+                      <a:ext cx="2032000" cy="982345"/>
+                    </a:xfrm>
+                    <a:prstGeom prst="rect">
+                      <a:avLst/>
+                    </a:prstGeom>
+                    <a:noFill/>
+                    <a:ln>
+                      <a:noFill/>
+                    </a:ln>
+                  </pic:spPr>
+                </pic:pic>
+              </a:graphicData>
+            </a:graphic>
+          </wp:inline>
+        </w:drawing>
+      </w:r>
+    </w:p>
+    <w:p>
+      <w:pPr>
+        <w:rPr>
+          <w:rFonts w:ascii="바탕" w:eastAsia="바탕" w:hAnsi="바탕" w:cs="바탕" w:hint="eastAsia"/>
+          <w:sz w:val="20"/>
+          <w:szCs w:val="20"/>
+        </w:rPr>
+      </w:pPr>
+      <w:r>
+        <w:rPr>
+          <w:rFonts w:ascii="바탕" w:eastAsia="바탕" w:hAnsi="바탕" w:cs="바탕" w:hint="eastAsia"/>
+          <w:sz w:val="20"/>
+          <w:szCs w:val="20"/>
+        </w:rPr>
+        <w:t xml:space="preserve">  사용한 명령어를 저장하는 node로 구조는 위와 같다. 명령어와 그 명령어의 순서를 저장하는 변수인 nu</w:t>
+      </w:r>
+      <w:r>
+        <w:rPr>
+          <w:rFonts w:ascii="바탕" w:eastAsia="바탕" w:hAnsi="바탕" w:cs="바탕"/>
+          <w:sz w:val="20"/>
+          <w:szCs w:val="20"/>
+        </w:rPr>
+        <w:t>m</w:t>
+      </w:r>
+      <w:r>
+        <w:rPr>
+          <w:rFonts w:ascii="바탕" w:eastAsia="바탕" w:hAnsi="바탕" w:cs="바탕" w:hint="eastAsia"/>
+          <w:sz w:val="20"/>
+          <w:szCs w:val="20"/>
+        </w:rPr>
+        <w:t>과 h</w:t>
+      </w:r>
+      <w:r>
+        <w:rPr>
+          <w:rFonts w:ascii="바탕" w:eastAsia="바탕" w:hAnsi="바탕" w:cs="바탕"/>
+          <w:sz w:val="20"/>
+          <w:szCs w:val="20"/>
+        </w:rPr>
+        <w:t>ist</w:t>
+      </w:r>
+      <w:r>
+        <w:rPr>
+          <w:rFonts w:ascii="바탕" w:eastAsia="바탕" w:hAnsi="바탕" w:cs="바탕" w:hint="eastAsia"/>
+          <w:sz w:val="20"/>
+          <w:szCs w:val="20"/>
+        </w:rPr>
+        <w:t xml:space="preserve">, 그리고 </w:t>
+      </w:r>
+      <w:r>
+        <w:rPr>
+          <w:rFonts w:ascii="바탕" w:eastAsia="바탕" w:hAnsi="바탕" w:cs="바탕"/>
+          <w:sz w:val="20"/>
+          <w:szCs w:val="20"/>
+        </w:rPr>
+        <w:t>linked list</w:t>
+      </w:r>
+      <w:r>
+        <w:rPr>
+          <w:rFonts w:ascii="바탕" w:eastAsia="바탕" w:hAnsi="바탕" w:cs="바탕" w:hint="eastAsia"/>
+          <w:sz w:val="20"/>
+          <w:szCs w:val="20"/>
+        </w:rPr>
+        <w:t xml:space="preserve">로 구현하기 위한 노드 포인터 </w:t>
+      </w:r>
+      <w:r>
+        <w:rPr>
+          <w:rFonts w:ascii="바탕" w:eastAsia="바탕" w:hAnsi="바탕" w:cs="바탕"/>
+          <w:sz w:val="20"/>
+          <w:szCs w:val="20"/>
+        </w:rPr>
+        <w:t>link</w:t>
+      </w:r>
+      <w:r>
+        <w:rPr>
+          <w:rFonts w:ascii="바탕" w:eastAsia="바탕" w:hAnsi="바탕" w:cs="바탕" w:hint="eastAsia"/>
+          <w:sz w:val="20"/>
+          <w:szCs w:val="20"/>
+        </w:rPr>
+        <w:t>로 구성되어있다.</w:t>
+      </w:r>
+    </w:p>
+    <w:p>
+      <w:pPr>
+        <w:rPr>
+          <w:rFonts w:ascii="바탕" w:eastAsia="바탕" w:hAnsi="바탕" w:cs="바탕"/>
+          <w:sz w:val="20"/>
+          <w:szCs w:val="20"/>
         </w:rPr>
       </w:pPr>
     </w:p>
@@ -10028,22 +11254,227 @@
     </w:p>
     <w:p>
       <w:pPr>
-        <w:rPr>
-          <w:rFonts w:ascii="바탕" w:eastAsia="바탕" w:hAnsi="바탕" w:cs="바탕"/>
-        </w:rPr>
-      </w:pPr>
-    </w:p>
-    <w:p>
-      <w:pPr>
-        <w:rPr>
-          <w:rFonts w:ascii="바탕" w:eastAsia="바탕" w:hAnsi="바탕" w:cs="바탕"/>
-        </w:rPr>
-      </w:pPr>
-    </w:p>
-    <w:p>
-      <w:pPr>
-        <w:rPr>
-          <w:rFonts w:ascii="바탕" w:eastAsia="바탕" w:hAnsi="바탕" w:cs="바탕"/>
+        <w:jc w:val="center"/>
+        <w:rPr>
+          <w:rFonts w:ascii="바탕" w:eastAsia="바탕" w:hAnsi="바탕" w:cs="바탕" w:hint="eastAsia"/>
+          <w:sz w:val="20"/>
+          <w:szCs w:val="20"/>
+        </w:rPr>
+      </w:pPr>
+      <w:r>
+        <w:rPr>
+          <w:rFonts w:ascii="바탕" w:eastAsia="바탕" w:hAnsi="바탕" w:cs="바탕"/>
+          <w:noProof/>
+          <w:sz w:val="20"/>
+          <w:szCs w:val="20"/>
+          <w:lang w:eastAsia="en-US"/>
+        </w:rPr>
+        <w:drawing>
+          <wp:inline distT="0" distB="0" distL="0" distR="0" wp14:anchorId="77F3B166" wp14:editId="185C9E55">
+            <wp:extent cx="2006600" cy="1168400"/>
+            <wp:effectExtent l="0" t="0" r="0" b="0"/>
+            <wp:docPr id="2" name="Picture 2" descr="Macintosh HD:private:var:folders:rn:hk47lv7j5hg4_c_354gl84t40000gn:T:TemporaryItems:스크린샷 2019-03-22 오전 10.04.03.png"/>
+            <wp:cNvGraphicFramePr>
+              <a:graphicFrameLocks xmlns:a="http://schemas.openxmlformats.org/drawingml/2006/main" noChangeAspect="1"/>
+            </wp:cNvGraphicFramePr>
+            <a:graphic xmlns:a="http://schemas.openxmlformats.org/drawingml/2006/main">
+              <a:graphicData uri="http://schemas.openxmlformats.org/drawingml/2006/picture">
+                <pic:pic xmlns:pic="http://schemas.openxmlformats.org/drawingml/2006/picture">
+                  <pic:nvPicPr>
+                    <pic:cNvPr id="0" name="Picture 2" descr="Macintosh HD:private:var:folders:rn:hk47lv7j5hg4_c_354gl84t40000gn:T:TemporaryItems:스크린샷 2019-03-22 오전 10.04.03.png"/>
+                    <pic:cNvPicPr>
+                      <a:picLocks noChangeAspect="1" noChangeArrowheads="1"/>
+                    </pic:cNvPicPr>
+                  </pic:nvPicPr>
+                  <pic:blipFill>
+                    <a:blip r:embed="rId7">
+                      <a:extLst>
+                        <a:ext uri="{28A0092B-C50C-407E-A947-70E740481C1C}">
+                          <a14:useLocalDpi xmlns:a14="http://schemas.microsoft.com/office/drawing/2010/main" val="0"/>
+                        </a:ext>
+                      </a:extLst>
+                    </a:blip>
+                    <a:srcRect/>
+                    <a:stretch>
+                      <a:fillRect/>
+                    </a:stretch>
+                  </pic:blipFill>
+                  <pic:spPr bwMode="auto">
+                    <a:xfrm>
+                      <a:off x="0" y="0"/>
+                      <a:ext cx="2006600" cy="1168400"/>
+                    </a:xfrm>
+                    <a:prstGeom prst="rect">
+                      <a:avLst/>
+                    </a:prstGeom>
+                    <a:noFill/>
+                    <a:ln>
+                      <a:noFill/>
+                    </a:ln>
+                  </pic:spPr>
+                </pic:pic>
+              </a:graphicData>
+            </a:graphic>
+          </wp:inline>
+        </w:drawing>
+      </w:r>
+    </w:p>
+    <w:p>
+      <w:pPr>
+        <w:rPr>
+          <w:rFonts w:ascii="바탕" w:eastAsia="바탕" w:hAnsi="바탕" w:cs="바탕" w:hint="eastAsia"/>
+          <w:sz w:val="20"/>
+          <w:szCs w:val="20"/>
+        </w:rPr>
+      </w:pPr>
+      <w:r>
+        <w:rPr>
+          <w:rFonts w:ascii="바탕" w:eastAsia="바탕" w:hAnsi="바탕" w:cs="바탕" w:hint="eastAsia"/>
+          <w:sz w:val="20"/>
+          <w:szCs w:val="20"/>
+        </w:rPr>
+        <w:t xml:space="preserve">  opcode.txt 파일에서 읽어온 </w:t>
+      </w:r>
+      <w:r>
+        <w:rPr>
+          <w:rFonts w:ascii="바탕" w:eastAsia="바탕" w:hAnsi="바탕" w:cs="바탕"/>
+          <w:sz w:val="20"/>
+          <w:szCs w:val="20"/>
+        </w:rPr>
+        <w:t>operation</w:t>
+      </w:r>
+      <w:r>
+        <w:rPr>
+          <w:rFonts w:ascii="바탕" w:eastAsia="바탕" w:hAnsi="바탕" w:cs="바탕" w:hint="eastAsia"/>
+          <w:sz w:val="20"/>
+          <w:szCs w:val="20"/>
+        </w:rPr>
+        <w:t xml:space="preserve">에 관한 정보를 저장하는 </w:t>
+      </w:r>
+      <w:r>
+        <w:rPr>
+          <w:rFonts w:ascii="바탕" w:eastAsia="바탕" w:hAnsi="바탕" w:cs="바탕"/>
+          <w:sz w:val="20"/>
+          <w:szCs w:val="20"/>
+        </w:rPr>
+        <w:t>node</w:t>
+      </w:r>
+      <w:r>
+        <w:rPr>
+          <w:rFonts w:ascii="바탕" w:eastAsia="바탕" w:hAnsi="바탕" w:cs="바탕" w:hint="eastAsia"/>
+          <w:sz w:val="20"/>
+          <w:szCs w:val="20"/>
+        </w:rPr>
+        <w:t xml:space="preserve">이다. </w:t>
+      </w:r>
+      <w:r>
+        <w:rPr>
+          <w:rFonts w:ascii="바탕" w:eastAsia="바탕" w:hAnsi="바탕" w:cs="바탕"/>
+          <w:sz w:val="20"/>
+          <w:szCs w:val="20"/>
+        </w:rPr>
+        <w:t>opcode</w:t>
+      </w:r>
+      <w:r>
+        <w:rPr>
+          <w:rFonts w:ascii="바탕" w:eastAsia="바탕" w:hAnsi="바탕" w:cs="바탕" w:hint="eastAsia"/>
+          <w:sz w:val="20"/>
+          <w:szCs w:val="20"/>
+        </w:rPr>
+        <w:t xml:space="preserve">와 </w:t>
+      </w:r>
+      <w:r>
+        <w:rPr>
+          <w:rFonts w:ascii="바탕" w:eastAsia="바탕" w:hAnsi="바탕" w:cs="바탕"/>
+          <w:sz w:val="20"/>
+          <w:szCs w:val="20"/>
+        </w:rPr>
+        <w:t>format</w:t>
+      </w:r>
+      <w:r>
+        <w:rPr>
+          <w:rFonts w:ascii="바탕" w:eastAsia="바탕" w:hAnsi="바탕" w:cs="바탕" w:hint="eastAsia"/>
+          <w:sz w:val="20"/>
+          <w:szCs w:val="20"/>
+        </w:rPr>
+        <w:t xml:space="preserve">을 저장하는 </w:t>
+      </w:r>
+      <w:r>
+        <w:rPr>
+          <w:rFonts w:ascii="바탕" w:eastAsia="바탕" w:hAnsi="바탕" w:cs="바탕"/>
+          <w:sz w:val="20"/>
+          <w:szCs w:val="20"/>
+        </w:rPr>
+        <w:t>int</w:t>
+      </w:r>
+      <w:r>
+        <w:rPr>
+          <w:rFonts w:ascii="바탕" w:eastAsia="바탕" w:hAnsi="바탕" w:cs="바탕" w:hint="eastAsia"/>
+          <w:sz w:val="20"/>
+          <w:szCs w:val="20"/>
+        </w:rPr>
+        <w:t xml:space="preserve">형 변수, </w:t>
+      </w:r>
+      <w:r>
+        <w:rPr>
+          <w:rFonts w:ascii="바탕" w:eastAsia="바탕" w:hAnsi="바탕" w:cs="바탕"/>
+          <w:sz w:val="20"/>
+          <w:szCs w:val="20"/>
+        </w:rPr>
+        <w:t>operation</w:t>
+      </w:r>
+      <w:r>
+        <w:rPr>
+          <w:rFonts w:ascii="바탕" w:eastAsia="바탕" w:hAnsi="바탕" w:cs="바탕" w:hint="eastAsia"/>
+          <w:sz w:val="20"/>
+          <w:szCs w:val="20"/>
+        </w:rPr>
+        <w:t xml:space="preserve"> 이름을 저장할 </w:t>
+      </w:r>
+      <w:r>
+        <w:rPr>
+          <w:rFonts w:ascii="바탕" w:eastAsia="바탕" w:hAnsi="바탕" w:cs="바탕"/>
+          <w:sz w:val="20"/>
+          <w:szCs w:val="20"/>
+        </w:rPr>
+        <w:t>operation</w:t>
+      </w:r>
+      <w:r>
+        <w:rPr>
+          <w:rFonts w:ascii="바탕" w:eastAsia="바탕" w:hAnsi="바탕" w:cs="바탕" w:hint="eastAsia"/>
+          <w:sz w:val="20"/>
+          <w:szCs w:val="20"/>
+        </w:rPr>
+        <w:t>, 그리고 linked list로 구현하기 위한 n</w:t>
+      </w:r>
+      <w:r>
+        <w:rPr>
+          <w:rFonts w:ascii="바탕" w:eastAsia="바탕" w:hAnsi="바탕" w:cs="바탕"/>
+          <w:sz w:val="20"/>
+          <w:szCs w:val="20"/>
+        </w:rPr>
+        <w:t>ode pointer</w:t>
+      </w:r>
+      <w:r>
+        <w:rPr>
+          <w:rFonts w:ascii="바탕" w:eastAsia="바탕" w:hAnsi="바탕" w:cs="바탕" w:hint="eastAsia"/>
+          <w:sz w:val="20"/>
+          <w:szCs w:val="20"/>
+        </w:rPr>
+        <w:t>인 link로 구성되어있다.</w:t>
+      </w:r>
+    </w:p>
+    <w:p>
+      <w:pPr>
+        <w:rPr>
+          <w:rFonts w:ascii="바탕" w:eastAsia="바탕" w:hAnsi="바탕" w:cs="바탕"/>
+        </w:rPr>
+      </w:pPr>
+    </w:p>
+    <w:p>
+      <w:pPr>
+        <w:rPr>
+          <w:rFonts w:ascii="바탕" w:eastAsia="바탕" w:hAnsi="바탕" w:cs="바탕" w:hint="eastAsia"/>
         </w:rPr>
       </w:pPr>
       <w:r>
@@ -10065,13 +11496,6 @@
           <w:rFonts w:ascii="바탕" w:eastAsia="바탕" w:hAnsi="바탕" w:cs="바탕"/>
         </w:rPr>
       </w:pPr>
-    </w:p>
-    <w:p>
-      <w:pPr>
-        <w:rPr>
-          <w:rFonts w:ascii="바탕" w:eastAsia="바탕" w:hAnsi="바탕" w:cs="바탕"/>
-        </w:rPr>
-      </w:pPr>
       <w:r>
         <w:rPr>
           <w:rFonts w:ascii="바탕" w:eastAsia="바탕" w:hAnsi="바탕" w:cs="바탕" w:hint="eastAsia"/>
@@ -10088,6 +11512,63 @@
     <w:p>
       <w:pPr>
         <w:rPr>
+          <w:rFonts w:ascii="바탕" w:eastAsia="바탕" w:hAnsi="바탕" w:cs="바탕" w:hint="eastAsia"/>
+          <w:sz w:val="20"/>
+          <w:szCs w:val="20"/>
+        </w:rPr>
+      </w:pPr>
+      <w:r>
+        <w:rPr>
+          <w:rFonts w:ascii="바탕" w:eastAsia="바탕" w:hAnsi="바탕" w:cs="바탕" w:hint="eastAsia"/>
+          <w:sz w:val="20"/>
+          <w:szCs w:val="20"/>
+        </w:rPr>
+        <w:t xml:space="preserve">  </w:t>
+      </w:r>
+      <w:r>
+        <w:rPr>
+          <w:rFonts w:ascii="바탕" w:eastAsia="바탕" w:hAnsi="바탕" w:cs="바탕" w:hint="eastAsia"/>
+          <w:sz w:val="20"/>
+          <w:szCs w:val="20"/>
+        </w:rPr>
+        <w:t xml:space="preserve">수행한 명령어들을 저장하는 linked list의 </w:t>
+      </w:r>
+      <w:r>
+        <w:rPr>
+          <w:rFonts w:ascii="바탕" w:eastAsia="바탕" w:hAnsi="바탕" w:cs="바탕"/>
+          <w:sz w:val="20"/>
+          <w:szCs w:val="20"/>
+        </w:rPr>
+        <w:t>Head</w:t>
+      </w:r>
+      <w:r>
+        <w:rPr>
+          <w:rFonts w:ascii="바탕" w:eastAsia="바탕" w:hAnsi="바탕" w:cs="바탕" w:hint="eastAsia"/>
+          <w:sz w:val="20"/>
+          <w:szCs w:val="20"/>
+        </w:rPr>
+        <w:t xml:space="preserve">를 나타낸다. </w:t>
+      </w:r>
+      <w:r>
+        <w:rPr>
+          <w:rFonts w:ascii="바탕" w:eastAsia="바탕" w:hAnsi="바탕" w:cs="바탕"/>
+          <w:sz w:val="20"/>
+          <w:szCs w:val="20"/>
+        </w:rPr>
+        <w:t>hisHead</w:t>
+      </w:r>
+      <w:r>
+        <w:rPr>
+          <w:rFonts w:ascii="바탕" w:eastAsia="바탕" w:hAnsi="바탕" w:cs="바탕" w:hint="eastAsia"/>
+          <w:sz w:val="20"/>
+          <w:szCs w:val="20"/>
+        </w:rPr>
+        <w:t xml:space="preserve">를 기준으로 명령어들이 순차적으로 저장되어있다. </w:t>
+      </w:r>
+    </w:p>
+    <w:p>
+      <w:pPr>
+        <w:rPr>
           <w:rFonts w:ascii="바탕" w:eastAsia="바탕" w:hAnsi="바탕" w:cs="바탕"/>
         </w:rPr>
       </w:pPr>
@@ -10108,6 +11589,55 @@
     <w:p>
       <w:pPr>
         <w:rPr>
+          <w:rFonts w:ascii="바탕" w:eastAsia="바탕" w:hAnsi="바탕" w:cs="바탕" w:hint="eastAsia"/>
+          <w:sz w:val="20"/>
+          <w:szCs w:val="20"/>
+        </w:rPr>
+      </w:pPr>
+      <w:r>
+        <w:rPr>
+          <w:rFonts w:ascii="바탕" w:eastAsia="바탕" w:hAnsi="바탕" w:cs="바탕" w:hint="eastAsia"/>
+          <w:sz w:val="20"/>
+          <w:szCs w:val="20"/>
+        </w:rPr>
+        <w:t xml:space="preserve">  </w:t>
+      </w:r>
+      <w:r>
+        <w:rPr>
+          <w:rFonts w:ascii="바탕" w:eastAsia="바탕" w:hAnsi="바탕" w:cs="바탕"/>
+          <w:sz w:val="20"/>
+          <w:szCs w:val="20"/>
+        </w:rPr>
+        <w:t>opcode</w:t>
+      </w:r>
+      <w:r>
+        <w:rPr>
+          <w:rFonts w:ascii="바탕" w:eastAsia="바탕" w:hAnsi="바탕" w:cs="바탕" w:hint="eastAsia"/>
+          <w:sz w:val="20"/>
+          <w:szCs w:val="20"/>
+        </w:rPr>
+        <w:t xml:space="preserve">의 </w:t>
+      </w:r>
+      <w:r>
+        <w:rPr>
+          <w:rFonts w:ascii="바탕" w:eastAsia="바탕" w:hAnsi="바탕" w:cs="바탕"/>
+          <w:sz w:val="20"/>
+          <w:szCs w:val="20"/>
+        </w:rPr>
+        <w:t>hash table</w:t>
+      </w:r>
+      <w:r>
+        <w:rPr>
+          <w:rFonts w:ascii="바탕" w:eastAsia="바탕" w:hAnsi="바탕" w:cs="바탕" w:hint="eastAsia"/>
+          <w:sz w:val="20"/>
+          <w:szCs w:val="20"/>
+        </w:rPr>
+        <w:t>의 시작주소를 나타낸다.</w:t>
+      </w:r>
+    </w:p>
+    <w:p>
+      <w:pPr>
+        <w:rPr>
           <w:rFonts w:ascii="바탕" w:eastAsia="바탕" w:hAnsi="바탕" w:cs="바탕"/>
         </w:rPr>
       </w:pPr>
@@ -10128,6 +11658,55 @@
     <w:p>
       <w:pPr>
         <w:rPr>
+          <w:rFonts w:ascii="바탕" w:eastAsia="바탕" w:hAnsi="바탕" w:cs="바탕" w:hint="eastAsia"/>
+          <w:sz w:val="20"/>
+          <w:szCs w:val="20"/>
+        </w:rPr>
+      </w:pPr>
+      <w:r>
+        <w:rPr>
+          <w:rFonts w:ascii="바탕" w:eastAsia="바탕" w:hAnsi="바탕" w:cs="바탕" w:hint="eastAsia"/>
+          <w:sz w:val="20"/>
+          <w:szCs w:val="20"/>
+        </w:rPr>
+        <w:t xml:space="preserve">  구현할 1</w:t>
+      </w:r>
+      <w:r>
+        <w:rPr>
+          <w:rFonts w:ascii="바탕" w:eastAsia="바탕" w:hAnsi="바탕" w:cs="바탕"/>
+          <w:sz w:val="20"/>
+          <w:szCs w:val="20"/>
+        </w:rPr>
+        <w:t>MB</w:t>
+      </w:r>
+      <w:r>
+        <w:rPr>
+          <w:rFonts w:ascii="바탕" w:eastAsia="바탕" w:hAnsi="바탕" w:cs="바탕" w:hint="eastAsia"/>
+          <w:sz w:val="20"/>
+          <w:szCs w:val="20"/>
+        </w:rPr>
+        <w:t xml:space="preserve"> </w:t>
+      </w:r>
+      <w:r>
+        <w:rPr>
+          <w:rFonts w:ascii="바탕" w:eastAsia="바탕" w:hAnsi="바탕" w:cs="바탕"/>
+          <w:sz w:val="20"/>
+          <w:szCs w:val="20"/>
+        </w:rPr>
+        <w:t>Memory</w:t>
+      </w:r>
+      <w:r>
+        <w:rPr>
+          <w:rFonts w:ascii="바탕" w:eastAsia="바탕" w:hAnsi="바탕" w:cs="바탕" w:hint="eastAsia"/>
+          <w:sz w:val="20"/>
+          <w:szCs w:val="20"/>
+        </w:rPr>
+        <w:t>의 시작주소를 나타낸다.</w:t>
+      </w:r>
+    </w:p>
+    <w:p>
+      <w:pPr>
+        <w:rPr>
           <w:rFonts w:ascii="바탕" w:eastAsia="바탕" w:hAnsi="바탕" w:cs="바탕"/>
         </w:rPr>
       </w:pPr>
@@ -10143,6 +11722,127 @@
           <w:rFonts w:ascii="바탕" w:eastAsia="바탕" w:hAnsi="바탕" w:cs="바탕"/>
         </w:rPr>
         <w:t>5.4 END_ADDR</w:t>
+      </w:r>
+    </w:p>
+    <w:p>
+      <w:pPr>
+        <w:rPr>
+          <w:rFonts w:ascii="바탕" w:eastAsia="바탕" w:hAnsi="바탕" w:cs="바탕" w:hint="eastAsia"/>
+          <w:sz w:val="20"/>
+          <w:szCs w:val="20"/>
+        </w:rPr>
+      </w:pPr>
+      <w:r>
+        <w:rPr>
+          <w:rFonts w:ascii="바탕" w:eastAsia="바탕" w:hAnsi="바탕" w:cs="바탕"/>
+          <w:sz w:val="20"/>
+          <w:szCs w:val="20"/>
+        </w:rPr>
+        <w:t xml:space="preserve"> </w:t>
+      </w:r>
+      <w:r>
+        <w:rPr>
+          <w:rFonts w:ascii="바탕" w:eastAsia="바탕" w:hAnsi="바탕" w:cs="바탕" w:hint="eastAsia"/>
+          <w:sz w:val="20"/>
+          <w:szCs w:val="20"/>
+        </w:rPr>
+        <w:t xml:space="preserve">  </w:t>
+      </w:r>
+      <w:r>
+        <w:rPr>
+          <w:rFonts w:ascii="바탕" w:eastAsia="바탕" w:hAnsi="바탕" w:cs="바탕"/>
+          <w:sz w:val="20"/>
+          <w:szCs w:val="20"/>
+        </w:rPr>
+        <w:t>dump</w:t>
+      </w:r>
+      <w:r>
+        <w:rPr>
+          <w:rFonts w:ascii="바탕" w:eastAsia="바탕" w:hAnsi="바탕" w:cs="바탕" w:hint="eastAsia"/>
+          <w:sz w:val="20"/>
+          <w:szCs w:val="20"/>
+        </w:rPr>
+        <w:t xml:space="preserve">명령어를 사용하여 출력한 마지막 값의 주소를 나타낸다. </w:t>
+      </w:r>
+      <w:r>
+        <w:rPr>
+          <w:rFonts w:ascii="바탕" w:eastAsia="바탕" w:hAnsi="바탕" w:cs="바탕"/>
+          <w:sz w:val="20"/>
+          <w:szCs w:val="20"/>
+        </w:rPr>
+        <w:t>dump</w:t>
+      </w:r>
+      <w:r>
+        <w:rPr>
+          <w:rFonts w:ascii="바탕" w:eastAsia="바탕" w:hAnsi="바탕" w:cs="바탕" w:hint="eastAsia"/>
+          <w:sz w:val="20"/>
+          <w:szCs w:val="20"/>
+        </w:rPr>
+        <w:t xml:space="preserve"> 명령어에서 </w:t>
+      </w:r>
+      <w:r>
+        <w:rPr>
+          <w:rFonts w:ascii="바탕" w:eastAsia="바탕" w:hAnsi="바탕" w:cs="바탕"/>
+          <w:sz w:val="20"/>
+          <w:szCs w:val="20"/>
+        </w:rPr>
+        <w:t>start</w:t>
+      </w:r>
+      <w:r>
+        <w:rPr>
+          <w:rFonts w:ascii="바탕" w:eastAsia="바탕" w:hAnsi="바탕" w:cs="바탕" w:hint="eastAsia"/>
+          <w:sz w:val="20"/>
+          <w:szCs w:val="20"/>
+        </w:rPr>
+        <w:t xml:space="preserve"> </w:t>
+      </w:r>
+      <w:r>
+        <w:rPr>
+          <w:rFonts w:ascii="바탕" w:eastAsia="바탕" w:hAnsi="바탕" w:cs="바탕"/>
+          <w:sz w:val="20"/>
+          <w:szCs w:val="20"/>
+        </w:rPr>
+        <w:t>parameter</w:t>
+      </w:r>
+      <w:r>
+        <w:rPr>
+          <w:rFonts w:ascii="바탕" w:eastAsia="바탕" w:hAnsi="바탕" w:cs="바탕" w:hint="eastAsia"/>
+          <w:sz w:val="20"/>
+          <w:szCs w:val="20"/>
+        </w:rPr>
+        <w:t xml:space="preserve">를 사용하지 않을 경우, </w:t>
+      </w:r>
+      <w:r>
+        <w:rPr>
+          <w:rFonts w:ascii="바탕" w:eastAsia="바탕" w:hAnsi="바탕" w:cs="바탕"/>
+          <w:sz w:val="20"/>
+          <w:szCs w:val="20"/>
+        </w:rPr>
+        <w:t>END_ADDR + 1</w:t>
+      </w:r>
+      <w:r>
+        <w:rPr>
+          <w:rFonts w:ascii="바탕" w:eastAsia="바탕" w:hAnsi="바탕" w:cs="바탕" w:hint="eastAsia"/>
+          <w:sz w:val="20"/>
+          <w:szCs w:val="20"/>
+        </w:rPr>
+        <w:t>번째 주소부터 값을 출력한다.</w:t>
+      </w:r>
+      <w:r>
+        <w:rPr>
+          <w:rFonts w:ascii="바탕" w:eastAsia="바탕" w:hAnsi="바탕" w:cs="바탕"/>
+          <w:sz w:val="20"/>
+          <w:szCs w:val="20"/>
+        </w:rPr>
+        <w:t>END_ADDR</w:t>
+      </w:r>
+      <w:r>
+        <w:rPr>
+          <w:rFonts w:ascii="바탕" w:eastAsia="바탕" w:hAnsi="바탕" w:cs="바탕" w:hint="eastAsia"/>
+          <w:sz w:val="20"/>
+          <w:szCs w:val="20"/>
+        </w:rPr>
+        <w:t>이 마지막 주소를 가리킬 경우, 0번지 값부터 출력한다.</w:t>
       </w:r>
     </w:p>
     <w:sectPr>
@@ -11836,6 +13536,33 @@
       <w:szCs w:val="20"/>
     </w:rPr>
   </w:style>
+  <w:style w:type="paragraph" w:styleId="BalloonText">
+    <w:name w:val="Balloon Text"/>
+    <w:basedOn w:val="Normal"/>
+    <w:link w:val="BalloonTextChar"/>
+    <w:uiPriority w:val="99"/>
+    <w:semiHidden/>
+    <w:unhideWhenUsed/>
+    <w:rsid w:val="00F80B1A"/>
+    <w:rPr>
+      <w:rFonts w:ascii="AppleSDGothicNeo-Regular" w:hAnsi="AppleSDGothicNeo-Regular"/>
+      <w:sz w:val="18"/>
+      <w:szCs w:val="18"/>
+    </w:rPr>
+  </w:style>
+  <w:style w:type="character" w:customStyle="1" w:styleId="BalloonTextChar">
+    <w:name w:val="Balloon Text Char"/>
+    <w:basedOn w:val="DefaultParagraphFont"/>
+    <w:link w:val="BalloonText"/>
+    <w:uiPriority w:val="99"/>
+    <w:semiHidden/>
+    <w:rsid w:val="00F80B1A"/>
+    <w:rPr>
+      <w:rFonts w:ascii="AppleSDGothicNeo-Regular" w:hAnsi="AppleSDGothicNeo-Regular"/>
+      <w:sz w:val="18"/>
+      <w:szCs w:val="18"/>
+    </w:rPr>
+  </w:style>
 </w:styles>
 </file>
 
@@ -12406,6 +14133,33 @@
       <w:szCs w:val="20"/>
     </w:rPr>
   </w:style>
+  <w:style w:type="paragraph" w:styleId="BalloonText">
+    <w:name w:val="Balloon Text"/>
+    <w:basedOn w:val="Normal"/>
+    <w:link w:val="BalloonTextChar"/>
+    <w:uiPriority w:val="99"/>
+    <w:semiHidden/>
+    <w:unhideWhenUsed/>
+    <w:rsid w:val="00F80B1A"/>
+    <w:rPr>
+      <w:rFonts w:ascii="AppleSDGothicNeo-Regular" w:hAnsi="AppleSDGothicNeo-Regular"/>
+      <w:sz w:val="18"/>
+      <w:szCs w:val="18"/>
+    </w:rPr>
+  </w:style>
+  <w:style w:type="character" w:customStyle="1" w:styleId="BalloonTextChar">
+    <w:name w:val="Balloon Text Char"/>
+    <w:basedOn w:val="DefaultParagraphFont"/>
+    <w:link w:val="BalloonText"/>
+    <w:uiPriority w:val="99"/>
+    <w:semiHidden/>
+    <w:rsid w:val="00F80B1A"/>
+    <w:rPr>
+      <w:rFonts w:ascii="AppleSDGothicNeo-Regular" w:hAnsi="AppleSDGothicNeo-Regular"/>
+      <w:sz w:val="18"/>
+      <w:szCs w:val="18"/>
+    </w:rPr>
+  </w:style>
 </w:styles>
 </file>
 

</xml_diff>